<commit_message>
get tidy table for analysis
</commit_message>
<xml_diff>
--- a/public/analysis-01-eps-case.docx
+++ b/public/analysis-01-eps-case.docx
@@ -23,7 +23,7 @@
         <w:pStyle w:val="a7"/>
       </w:pPr>
       <w:r>
-        <w:t xml:space="preserve">2020-12-24</w:t>
+        <w:t xml:space="preserve">2020-12-25</w:t>
       </w:r>
     </w:p>
     <w:sdt>
@@ -929,12 +929,773 @@
         <w:pStyle w:val="FirstParagraph"/>
       </w:pPr>
       <w:r>
-        <w:t xml:space="preserve">读取已经合并好的数据，并进行简单清洗：</w:t>
+        <w:t xml:space="preserve">读取已经合并好的数据，并进行简单清洗，具体包括：</w:t>
       </w:r>
     </w:p>
     <w:p>
       <w:pPr>
-        <w:pStyle w:val="a0"/>
+        <w:pStyle w:val="Compact"/>
+        <w:numPr>
+          <w:numId w:val="1004"/>
+          <w:ilvl w:val="0"/>
+        </w:numPr>
+      </w:pPr>
+      <w:r>
+        <w:t xml:space="preserve">去掉原数据中的</w:t>
+      </w:r>
+      <w:r>
+        <w:rPr>
+          <w:b/>
+        </w:rPr>
+        <w:t xml:space="preserve">千分位分隔符</w:t>
+      </w:r>
+      <w:r>
+        <w:t xml:space="preserve">（逗号</w:t>
+      </w:r>
+      <w:r>
+        <w:rPr>
+          <w:rStyle w:val="VerbatimChar"/>
+        </w:rPr>
+        <w:t xml:space="preserve">,</w:t>
+      </w:r>
+      <w:r>
+        <w:t xml:space="preserve">）。</w:t>
+      </w:r>
+    </w:p>
+    <w:p>
+      <w:pPr>
+        <w:pStyle w:val="Compact"/>
+        <w:numPr>
+          <w:numId w:val="1004"/>
+          <w:ilvl w:val="0"/>
+        </w:numPr>
+      </w:pPr>
+      <w:r>
+        <w:t xml:space="preserve">正确变换列类型，例如列</w:t>
+      </w:r>
+      <w:r>
+        <w:rPr>
+          <w:rStyle w:val="VerbatimChar"/>
+        </w:rPr>
+        <w:t xml:space="preserve">value</w:t>
+      </w:r>
+      <w:r>
+        <w:t xml:space="preserve">（贸易额）的类型应该为</w:t>
+      </w:r>
+      <w:r>
+        <w:rPr>
+          <w:rStyle w:val="VerbatimChar"/>
+        </w:rPr>
+        <w:t xml:space="preserve">number</w:t>
+      </w:r>
+      <w:r>
+        <w:t xml:space="preserve">（数值型）。</w:t>
+      </w:r>
+    </w:p>
+    <w:p>
+      <w:pPr>
+        <w:pStyle w:val="Compact"/>
+        <w:numPr>
+          <w:numId w:val="1004"/>
+          <w:ilvl w:val="0"/>
+        </w:numPr>
+      </w:pPr>
+      <w:r>
+        <w:t xml:space="preserve">变换数值单位。例如列</w:t>
+      </w:r>
+      <w:r>
+        <w:rPr>
+          <w:rStyle w:val="VerbatimChar"/>
+        </w:rPr>
+        <w:t xml:space="preserve">value</w:t>
+      </w:r>
+      <w:r>
+        <w:t xml:space="preserve">（贸易额）的单位由</w:t>
+      </w:r>
+      <w:r>
+        <w:rPr>
+          <w:b/>
+        </w:rPr>
+        <w:t xml:space="preserve">美元</w:t>
+      </w:r>
+      <w:r>
+        <w:t xml:space="preserve">变换为</w:t>
+      </w:r>
+      <w:r>
+        <w:rPr>
+          <w:b/>
+        </w:rPr>
+        <w:t xml:space="preserve">万美元</w:t>
+      </w:r>
+      <w:r>
+        <w:t xml:space="preserve">。</w:t>
+      </w:r>
+    </w:p>
+    <w:p>
+      <w:pPr>
+        <w:pStyle w:val="Compact"/>
+        <w:numPr>
+          <w:numId w:val="1004"/>
+          <w:ilvl w:val="0"/>
+        </w:numPr>
+      </w:pPr>
+      <w:r>
+        <w:t xml:space="preserve">筛除不必要的数据行。例如，删除所有</w:t>
+      </w:r>
+      <w:r>
+        <w:rPr>
+          <w:b/>
+        </w:rPr>
+        <w:t xml:space="preserve">贸易量</w:t>
+      </w:r>
+      <w:r>
+        <w:t xml:space="preserve">行（用不到），以及</w:t>
+      </w:r>
+      <w:r>
+        <w:rPr>
+          <w:b/>
+        </w:rPr>
+        <w:t xml:space="preserve">贸易额</w:t>
+      </w:r>
+      <w:r>
+        <w:t xml:space="preserve">的无数据行（因为没有产生贸易活动）。</w:t>
+      </w:r>
+    </w:p>
+    <w:p>
+      <w:pPr>
+        <w:pStyle w:val="Compact"/>
+        <w:numPr>
+          <w:numId w:val="1004"/>
+          <w:ilvl w:val="0"/>
+        </w:numPr>
+      </w:pPr>
+      <w:r>
+        <w:t xml:space="preserve">加入</w:t>
+      </w:r>
+      <w:r>
+        <w:rPr>
+          <w:b/>
+        </w:rPr>
+        <w:t xml:space="preserve">国家</w:t>
+      </w:r>
+      <w:r>
+        <w:t xml:space="preserve">的编码等信息。需要用到</w:t>
+      </w:r>
+      <w:r>
+        <w:rPr>
+          <w:rStyle w:val="VerbatimChar"/>
+        </w:rPr>
+        <w:t xml:space="preserve">tbl_nation</w:t>
+      </w:r>
+      <w:r>
+        <w:t xml:space="preserve">的数据表，先处理好匹配需要的</w:t>
+      </w:r>
+      <w:r>
+        <w:rPr>
+          <w:rStyle w:val="VerbatimChar"/>
+        </w:rPr>
+        <w:t xml:space="preserve">key</w:t>
+      </w:r>
+      <w:r>
+        <w:t xml:space="preserve">，然后使用</w:t>
+      </w:r>
+      <w:r>
+        <w:rPr>
+          <w:rStyle w:val="VerbatimChar"/>
+        </w:rPr>
+        <w:t xml:space="preserve">left_jion()</w:t>
+      </w:r>
+      <w:r>
+        <w:t xml:space="preserve">函数进行匹配。</w:t>
+      </w:r>
+    </w:p>
+    <w:p>
+      <w:pPr>
+        <w:pStyle w:val="SourceCode"/>
+      </w:pPr>
+      <w:r>
+        <w:rPr>
+          <w:rStyle w:val="CommentTok"/>
+        </w:rPr>
+        <w:t xml:space="preserve"># 读取数据</w:t>
+      </w:r>
+      <w:r>
+        <w:br/>
+      </w:r>
+      <w:r>
+        <w:rPr>
+          <w:rStyle w:val="NormalTok"/>
+        </w:rPr>
+        <w:t xml:space="preserve">tbl_hs2012 &lt;-</w:t>
+      </w:r>
+      <w:r>
+        <w:rPr>
+          <w:rStyle w:val="StringTok"/>
+        </w:rPr>
+        <w:t xml:space="preserve"> </w:t>
+      </w:r>
+      <w:r>
+        <w:rPr>
+          <w:rStyle w:val="KeywordTok"/>
+        </w:rPr>
+        <w:t xml:space="preserve">read_rds</w:t>
+      </w:r>
+      <w:r>
+        <w:rPr>
+          <w:rStyle w:val="NormalTok"/>
+        </w:rPr>
+        <w:t xml:space="preserve">(</w:t>
+      </w:r>
+      <w:r>
+        <w:rPr>
+          <w:rStyle w:val="StringTok"/>
+        </w:rPr>
+        <w:t xml:space="preserve">"../data/eps/tbl-hs2012.rds"</w:t>
+      </w:r>
+      <w:r>
+        <w:rPr>
+          <w:rStyle w:val="NormalTok"/>
+        </w:rPr>
+        <w:t xml:space="preserve">)</w:t>
+      </w:r>
+      <w:r>
+        <w:br/>
+      </w:r>
+      <w:r>
+        <w:br/>
+      </w:r>
+      <w:r>
+        <w:rPr>
+          <w:rStyle w:val="NormalTok"/>
+        </w:rPr>
+        <w:t xml:space="preserve">tbl_nation &lt;-</w:t>
+      </w:r>
+      <w:r>
+        <w:rPr>
+          <w:rStyle w:val="StringTok"/>
+        </w:rPr>
+        <w:t xml:space="preserve"> </w:t>
+      </w:r>
+      <w:r>
+        <w:rPr>
+          <w:rStyle w:val="KeywordTok"/>
+        </w:rPr>
+        <w:t xml:space="preserve">read_rds</w:t>
+      </w:r>
+      <w:r>
+        <w:rPr>
+          <w:rStyle w:val="NormalTok"/>
+        </w:rPr>
+        <w:t xml:space="preserve">(</w:t>
+      </w:r>
+      <w:r>
+        <w:rPr>
+          <w:rStyle w:val="StringTok"/>
+        </w:rPr>
+        <w:t xml:space="preserve">"../data/eps/list-nation-hs2012.rds"</w:t>
+      </w:r>
+      <w:r>
+        <w:rPr>
+          <w:rStyle w:val="NormalTok"/>
+        </w:rPr>
+        <w:t xml:space="preserve">) </w:t>
+      </w:r>
+      <w:r>
+        <w:rPr>
+          <w:rStyle w:val="OperatorTok"/>
+        </w:rPr>
+        <w:t xml:space="preserve">%&gt;%</w:t>
+      </w:r>
+      <w:r>
+        <w:br/>
+      </w:r>
+      <w:r>
+        <w:rPr>
+          <w:rStyle w:val="StringTok"/>
+        </w:rPr>
+        <w:t xml:space="preserve">  </w:t>
+      </w:r>
+      <w:r>
+        <w:rPr>
+          <w:rStyle w:val="KeywordTok"/>
+        </w:rPr>
+        <w:t xml:space="preserve">rename</w:t>
+      </w:r>
+      <w:r>
+        <w:rPr>
+          <w:rStyle w:val="NormalTok"/>
+        </w:rPr>
+        <w:t xml:space="preserve">(</w:t>
+      </w:r>
+      <w:r>
+        <w:rPr>
+          <w:rStyle w:val="StringTok"/>
+        </w:rPr>
+        <w:t xml:space="preserve">"country"</w:t>
+      </w:r>
+      <w:r>
+        <w:rPr>
+          <w:rStyle w:val="NormalTok"/>
+        </w:rPr>
+        <w:t xml:space="preserve"> =</w:t>
+      </w:r>
+      <w:r>
+        <w:rPr>
+          <w:rStyle w:val="StringTok"/>
+        </w:rPr>
+        <w:t xml:space="preserve"> "nation"</w:t>
+      </w:r>
+      <w:r>
+        <w:rPr>
+          <w:rStyle w:val="NormalTok"/>
+        </w:rPr>
+        <w:t xml:space="preserve">, </w:t>
+      </w:r>
+      <w:r>
+        <w:rPr>
+          <w:rStyle w:val="StringTok"/>
+        </w:rPr>
+        <w:t xml:space="preserve">"country_code"</w:t>
+      </w:r>
+      <w:r>
+        <w:rPr>
+          <w:rStyle w:val="NormalTok"/>
+        </w:rPr>
+        <w:t xml:space="preserve">=</w:t>
+      </w:r>
+      <w:r>
+        <w:rPr>
+          <w:rStyle w:val="StringTok"/>
+        </w:rPr>
+        <w:t xml:space="preserve">"code"</w:t>
+      </w:r>
+      <w:r>
+        <w:rPr>
+          <w:rStyle w:val="NormalTok"/>
+        </w:rPr>
+        <w:t xml:space="preserve">,</w:t>
+      </w:r>
+      <w:r>
+        <w:br/>
+      </w:r>
+      <w:r>
+        <w:rPr>
+          <w:rStyle w:val="NormalTok"/>
+        </w:rPr>
+        <w:t xml:space="preserve">         </w:t>
+      </w:r>
+      <w:r>
+        <w:rPr>
+          <w:rStyle w:val="StringTok"/>
+        </w:rPr>
+        <w:t xml:space="preserve">"country_id"</w:t>
+      </w:r>
+      <w:r>
+        <w:rPr>
+          <w:rStyle w:val="NormalTok"/>
+        </w:rPr>
+        <w:t xml:space="preserve">=</w:t>
+      </w:r>
+      <w:r>
+        <w:rPr>
+          <w:rStyle w:val="StringTok"/>
+        </w:rPr>
+        <w:t xml:space="preserve">"index"</w:t>
+      </w:r>
+      <w:r>
+        <w:rPr>
+          <w:rStyle w:val="NormalTok"/>
+        </w:rPr>
+        <w:t xml:space="preserve">)</w:t>
+      </w:r>
+      <w:r>
+        <w:br/>
+      </w:r>
+      <w:r>
+        <w:rPr>
+          <w:rStyle w:val="CommentTok"/>
+        </w:rPr>
+        <w:t xml:space="preserve">#str(tbl_nation)</w:t>
+      </w:r>
+      <w:r>
+        <w:br/>
+      </w:r>
+      <w:r>
+        <w:br/>
+      </w:r>
+      <w:r>
+        <w:rPr>
+          <w:rStyle w:val="CommentTok"/>
+        </w:rPr>
+        <w:t xml:space="preserve"># 转换数据形式</w:t>
+      </w:r>
+      <w:r>
+        <w:br/>
+      </w:r>
+      <w:r>
+        <w:rPr>
+          <w:rStyle w:val="NormalTok"/>
+        </w:rPr>
+        <w:t xml:space="preserve">tbl_hsclear &lt;-</w:t>
+      </w:r>
+      <w:r>
+        <w:rPr>
+          <w:rStyle w:val="StringTok"/>
+        </w:rPr>
+        <w:t xml:space="preserve"> </w:t>
+      </w:r>
+      <w:r>
+        <w:rPr>
+          <w:rStyle w:val="NormalTok"/>
+        </w:rPr>
+        <w:t xml:space="preserve">tbl_hs2012 </w:t>
+      </w:r>
+      <w:r>
+        <w:rPr>
+          <w:rStyle w:val="OperatorTok"/>
+        </w:rPr>
+        <w:t xml:space="preserve">%&gt;%</w:t>
+      </w:r>
+      <w:r>
+        <w:br/>
+      </w:r>
+      <w:r>
+        <w:rPr>
+          <w:rStyle w:val="StringTok"/>
+        </w:rPr>
+        <w:t xml:space="preserve">  </w:t>
+      </w:r>
+      <w:r>
+        <w:rPr>
+          <w:rStyle w:val="KeywordTok"/>
+        </w:rPr>
+        <w:t xml:space="preserve">mutate</w:t>
+      </w:r>
+      <w:r>
+        <w:rPr>
+          <w:rStyle w:val="NormalTok"/>
+        </w:rPr>
+        <w:t xml:space="preserve">(</w:t>
+      </w:r>
+      <w:r>
+        <w:rPr>
+          <w:rStyle w:val="DataTypeTok"/>
+        </w:rPr>
+        <w:t xml:space="preserve">value =</w:t>
+      </w:r>
+      <w:r>
+        <w:rPr>
+          <w:rStyle w:val="NormalTok"/>
+        </w:rPr>
+        <w:t xml:space="preserve"> </w:t>
+      </w:r>
+      <w:r>
+        <w:rPr>
+          <w:rStyle w:val="KeywordTok"/>
+        </w:rPr>
+        <w:t xml:space="preserve">str_replace_all</w:t>
+      </w:r>
+      <w:r>
+        <w:rPr>
+          <w:rStyle w:val="NormalTok"/>
+        </w:rPr>
+        <w:t xml:space="preserve">(value, </w:t>
+      </w:r>
+      <w:r>
+        <w:rPr>
+          <w:rStyle w:val="StringTok"/>
+        </w:rPr>
+        <w:t xml:space="preserve">","</w:t>
+      </w:r>
+      <w:r>
+        <w:rPr>
+          <w:rStyle w:val="NormalTok"/>
+        </w:rPr>
+        <w:t xml:space="preserve">, </w:t>
+      </w:r>
+      <w:r>
+        <w:rPr>
+          <w:rStyle w:val="StringTok"/>
+        </w:rPr>
+        <w:t xml:space="preserve">""</w:t>
+      </w:r>
+      <w:r>
+        <w:rPr>
+          <w:rStyle w:val="NormalTok"/>
+        </w:rPr>
+        <w:t xml:space="preserve">))  </w:t>
+      </w:r>
+      <w:r>
+        <w:rPr>
+          <w:rStyle w:val="OperatorTok"/>
+        </w:rPr>
+        <w:t xml:space="preserve">%&gt;%</w:t>
+      </w:r>
+      <w:r>
+        <w:br/>
+      </w:r>
+      <w:r>
+        <w:rPr>
+          <w:rStyle w:val="StringTok"/>
+        </w:rPr>
+        <w:t xml:space="preserve">  </w:t>
+      </w:r>
+      <w:r>
+        <w:rPr>
+          <w:rStyle w:val="KeywordTok"/>
+        </w:rPr>
+        <w:t xml:space="preserve">mutate</w:t>
+      </w:r>
+      <w:r>
+        <w:rPr>
+          <w:rStyle w:val="NormalTok"/>
+        </w:rPr>
+        <w:t xml:space="preserve">(</w:t>
+      </w:r>
+      <w:r>
+        <w:rPr>
+          <w:rStyle w:val="DataTypeTok"/>
+        </w:rPr>
+        <w:t xml:space="preserve">value =</w:t>
+      </w:r>
+      <w:r>
+        <w:rPr>
+          <w:rStyle w:val="NormalTok"/>
+        </w:rPr>
+        <w:t xml:space="preserve"> </w:t>
+      </w:r>
+      <w:r>
+        <w:rPr>
+          <w:rStyle w:val="KeywordTok"/>
+        </w:rPr>
+        <w:t xml:space="preserve">as.numeric</w:t>
+      </w:r>
+      <w:r>
+        <w:rPr>
+          <w:rStyle w:val="NormalTok"/>
+        </w:rPr>
+        <w:t xml:space="preserve">(value),</w:t>
+      </w:r>
+      <w:r>
+        <w:br/>
+      </w:r>
+      <w:r>
+        <w:rPr>
+          <w:rStyle w:val="NormalTok"/>
+        </w:rPr>
+        <w:t xml:space="preserve">         </w:t>
+      </w:r>
+      <w:r>
+        <w:rPr>
+          <w:rStyle w:val="DataTypeTok"/>
+        </w:rPr>
+        <w:t xml:space="preserve">value =</w:t>
+      </w:r>
+      <w:r>
+        <w:rPr>
+          <w:rStyle w:val="NormalTok"/>
+        </w:rPr>
+        <w:t xml:space="preserve"> </w:t>
+      </w:r>
+      <w:r>
+        <w:rPr>
+          <w:rStyle w:val="FloatTok"/>
+        </w:rPr>
+        <w:t xml:space="preserve">0.001</w:t>
+      </w:r>
+      <w:r>
+        <w:rPr>
+          <w:rStyle w:val="OperatorTok"/>
+        </w:rPr>
+        <w:t xml:space="preserve">*</w:t>
+      </w:r>
+      <w:r>
+        <w:rPr>
+          <w:rStyle w:val="NormalTok"/>
+        </w:rPr>
+        <w:t xml:space="preserve">value) </w:t>
+      </w:r>
+      <w:r>
+        <w:rPr>
+          <w:rStyle w:val="OperatorTok"/>
+        </w:rPr>
+        <w:t xml:space="preserve">%&gt;%</w:t>
+      </w:r>
+      <w:r>
+        <w:br/>
+      </w:r>
+      <w:r>
+        <w:rPr>
+          <w:rStyle w:val="StringTok"/>
+        </w:rPr>
+        <w:t xml:space="preserve">  </w:t>
+      </w:r>
+      <w:r>
+        <w:rPr>
+          <w:rStyle w:val="KeywordTok"/>
+        </w:rPr>
+        <w:t xml:space="preserve">filter</w:t>
+      </w:r>
+      <w:r>
+        <w:rPr>
+          <w:rStyle w:val="NormalTok"/>
+        </w:rPr>
+        <w:t xml:space="preserve">(</w:t>
+      </w:r>
+      <w:r>
+        <w:rPr>
+          <w:rStyle w:val="KeywordTok"/>
+        </w:rPr>
+        <w:t xml:space="preserve">str_detect</w:t>
+      </w:r>
+      <w:r>
+        <w:rPr>
+          <w:rStyle w:val="NormalTok"/>
+        </w:rPr>
+        <w:t xml:space="preserve">(var, </w:t>
+      </w:r>
+      <w:r>
+        <w:rPr>
+          <w:rStyle w:val="StringTok"/>
+        </w:rPr>
+        <w:t xml:space="preserve">"美元"</w:t>
+      </w:r>
+      <w:r>
+        <w:rPr>
+          <w:rStyle w:val="NormalTok"/>
+        </w:rPr>
+        <w:t xml:space="preserve">), </w:t>
+      </w:r>
+      <w:r>
+        <w:rPr>
+          <w:rStyle w:val="OperatorTok"/>
+        </w:rPr>
+        <w:t xml:space="preserve">!</w:t>
+      </w:r>
+      <w:r>
+        <w:rPr>
+          <w:rStyle w:val="KeywordTok"/>
+        </w:rPr>
+        <w:t xml:space="preserve">is.na</w:t>
+      </w:r>
+      <w:r>
+        <w:rPr>
+          <w:rStyle w:val="NormalTok"/>
+        </w:rPr>
+        <w:t xml:space="preserve">(value))  </w:t>
+      </w:r>
+      <w:r>
+        <w:rPr>
+          <w:rStyle w:val="OperatorTok"/>
+        </w:rPr>
+        <w:t xml:space="preserve">%&gt;%</w:t>
+      </w:r>
+      <w:r>
+        <w:br/>
+      </w:r>
+      <w:r>
+        <w:rPr>
+          <w:rStyle w:val="StringTok"/>
+        </w:rPr>
+        <w:t xml:space="preserve">  </w:t>
+      </w:r>
+      <w:r>
+        <w:rPr>
+          <w:rStyle w:val="KeywordTok"/>
+        </w:rPr>
+        <w:t xml:space="preserve">left_join</w:t>
+      </w:r>
+      <w:r>
+        <w:rPr>
+          <w:rStyle w:val="NormalTok"/>
+        </w:rPr>
+        <w:t xml:space="preserve">(., tbl_nation, </w:t>
+      </w:r>
+      <w:r>
+        <w:rPr>
+          <w:rStyle w:val="DataTypeTok"/>
+        </w:rPr>
+        <w:t xml:space="preserve">by =</w:t>
+      </w:r>
+      <w:r>
+        <w:rPr>
+          <w:rStyle w:val="NormalTok"/>
+        </w:rPr>
+        <w:t xml:space="preserve"> </w:t>
+      </w:r>
+      <w:r>
+        <w:rPr>
+          <w:rStyle w:val="StringTok"/>
+        </w:rPr>
+        <w:t xml:space="preserve">"country"</w:t>
+      </w:r>
+      <w:r>
+        <w:rPr>
+          <w:rStyle w:val="NormalTok"/>
+        </w:rPr>
+        <w:t xml:space="preserve">)</w:t>
+      </w:r>
+      <w:r>
+        <w:rPr>
+          <w:rStyle w:val="OperatorTok"/>
+        </w:rPr>
+        <w:t xml:space="preserve">%&gt;%</w:t>
+      </w:r>
+      <w:r>
+        <w:br/>
+      </w:r>
+      <w:r>
+        <w:rPr>
+          <w:rStyle w:val="StringTok"/>
+        </w:rPr>
+        <w:t xml:space="preserve">  </w:t>
+      </w:r>
+      <w:r>
+        <w:rPr>
+          <w:rStyle w:val="KeywordTok"/>
+        </w:rPr>
+        <w:t xml:space="preserve">arrange</w:t>
+      </w:r>
+      <w:r>
+        <w:rPr>
+          <w:rStyle w:val="NormalTok"/>
+        </w:rPr>
+        <w:t xml:space="preserve">(code_prod, year,month, country_id)</w:t>
+      </w:r>
+      <w:r>
+        <w:br/>
+      </w:r>
+      <w:r>
+        <w:br/>
+      </w:r>
+      <w:r>
+        <w:rPr>
+          <w:rStyle w:val="CommentTok"/>
+        </w:rPr>
+        <w:t xml:space="preserve">#head(tbl_hsclear)</w:t>
+      </w:r>
+      <w:r>
+        <w:br/>
+      </w:r>
+      <w:r>
+        <w:rPr>
+          <w:rStyle w:val="CommentTok"/>
+        </w:rPr>
+        <w:t xml:space="preserve">#unique(tbl_hsclear$year)</w:t>
+      </w:r>
+      <w:r>
+        <w:br/>
+      </w:r>
+      <w:r>
+        <w:rPr>
+          <w:rStyle w:val="CommentTok"/>
+        </w:rPr>
+        <w:t xml:space="preserve">#str(tbl_hsclear)</w:t>
+      </w:r>
+    </w:p>
+    <w:p>
+      <w:pPr>
+        <w:pStyle w:val="FirstParagraph"/>
       </w:pPr>
       <w:r>
         <w:t xml:space="preserve">下面我们进行初步的数据汇总分析。</w:t>
@@ -1058,7 +1819,7 @@
               <w:jc w:val="right"/>
             </w:pPr>
             <w:r>
-              <w:t xml:space="preserve">16764</w:t>
+              <w:t xml:space="preserve">16.76</w:t>
             </w:r>
           </w:p>
         </w:tc>
@@ -1093,7 +1854,7 @@
               <w:jc w:val="right"/>
             </w:pPr>
             <w:r>
-              <w:t xml:space="preserve">16233</w:t>
+              <w:t xml:space="preserve">16.23</w:t>
             </w:r>
           </w:p>
         </w:tc>
@@ -1128,7 +1889,7 @@
               <w:jc w:val="right"/>
             </w:pPr>
             <w:r>
-              <w:t xml:space="preserve">16232</w:t>
+              <w:t xml:space="preserve">16.23</w:t>
             </w:r>
           </w:p>
         </w:tc>
@@ -1163,7 +1924,7 @@
               <w:jc w:val="right"/>
             </w:pPr>
             <w:r>
-              <w:t xml:space="preserve">11094</w:t>
+              <w:t xml:space="preserve">11.09</w:t>
             </w:r>
           </w:p>
         </w:tc>
@@ -1198,7 +1959,7 @@
               <w:jc w:val="right"/>
             </w:pPr>
             <w:r>
-              <w:t xml:space="preserve">10836</w:t>
+              <w:t xml:space="preserve">10.84</w:t>
             </w:r>
           </w:p>
         </w:tc>
@@ -1233,7 +1994,7 @@
               <w:jc w:val="right"/>
             </w:pPr>
             <w:r>
-              <w:t xml:space="preserve">7978</w:t>
+              <w:t xml:space="preserve">7.98</w:t>
             </w:r>
           </w:p>
         </w:tc>
@@ -1268,7 +2029,7 @@
               <w:jc w:val="right"/>
             </w:pPr>
             <w:r>
-              <w:t xml:space="preserve">7647</w:t>
+              <w:t xml:space="preserve">7.65</w:t>
             </w:r>
           </w:p>
         </w:tc>
@@ -1303,7 +2064,7 @@
               <w:jc w:val="right"/>
             </w:pPr>
             <w:r>
-              <w:t xml:space="preserve">6800</w:t>
+              <w:t xml:space="preserve">6.80</w:t>
             </w:r>
           </w:p>
         </w:tc>
@@ -1338,7 +2099,7 @@
               <w:jc w:val="right"/>
             </w:pPr>
             <w:r>
-              <w:t xml:space="preserve">6673</w:t>
+              <w:t xml:space="preserve">6.67</w:t>
             </w:r>
           </w:p>
         </w:tc>
@@ -1373,7 +2134,7 @@
               <w:jc w:val="right"/>
             </w:pPr>
             <w:r>
-              <w:t xml:space="preserve">5620</w:t>
+              <w:t xml:space="preserve">5.62</w:t>
             </w:r>
           </w:p>
         </w:tc>
@@ -1408,7 +2169,7 @@
               <w:jc w:val="right"/>
             </w:pPr>
             <w:r>
-              <w:t xml:space="preserve">4064</w:t>
+              <w:t xml:space="preserve">4.06</w:t>
             </w:r>
           </w:p>
         </w:tc>
@@ -1443,7 +2204,7 @@
               <w:jc w:val="right"/>
             </w:pPr>
             <w:r>
-              <w:t xml:space="preserve">206</w:t>
+              <w:t xml:space="preserve">0.21</w:t>
             </w:r>
           </w:p>
         </w:tc>
@@ -1620,7 +2381,7 @@
               <w:jc w:val="right"/>
             </w:pPr>
             <w:r>
-              <w:t xml:space="preserve">7920468768</w:t>
+              <w:t xml:space="preserve">7920469</w:t>
             </w:r>
           </w:p>
         </w:tc>
@@ -1644,7 +2405,7 @@
               <w:jc w:val="right"/>
             </w:pPr>
             <w:r>
-              <w:t xml:space="preserve">7678319141</w:t>
+              <w:t xml:space="preserve">7678319</w:t>
             </w:r>
           </w:p>
         </w:tc>
@@ -1668,7 +2429,7 @@
               <w:jc w:val="right"/>
             </w:pPr>
             <w:r>
-              <w:t xml:space="preserve">7602671762</w:t>
+              <w:t xml:space="preserve">7602672</w:t>
             </w:r>
           </w:p>
         </w:tc>
@@ -1692,7 +2453,7 @@
               <w:jc w:val="right"/>
             </w:pPr>
             <w:r>
-              <w:t xml:space="preserve">7412775676</w:t>
+              <w:t xml:space="preserve">7412776</w:t>
             </w:r>
           </w:p>
         </w:tc>
@@ -1716,7 +2477,7 @@
               <w:jc w:val="right"/>
             </w:pPr>
             <w:r>
-              <w:t xml:space="preserve">7258611228</w:t>
+              <w:t xml:space="preserve">7258611</w:t>
             </w:r>
           </w:p>
         </w:tc>
@@ -1740,7 +2501,7 @@
               <w:jc w:val="right"/>
             </w:pPr>
             <w:r>
-              <w:t xml:space="preserve">7212983278</w:t>
+              <w:t xml:space="preserve">7212983</w:t>
             </w:r>
           </w:p>
         </w:tc>
@@ -1764,7 +2525,7 @@
               <w:jc w:val="right"/>
             </w:pPr>
             <w:r>
-              <w:t xml:space="preserve">6946904120</w:t>
+              <w:t xml:space="preserve">6946904</w:t>
             </w:r>
           </w:p>
         </w:tc>
@@ -1788,7 +2549,7 @@
               <w:jc w:val="right"/>
             </w:pPr>
             <w:r>
-              <w:t xml:space="preserve">6911726208</w:t>
+              <w:t xml:space="preserve">6911726</w:t>
             </w:r>
           </w:p>
         </w:tc>
@@ -1812,7 +2573,7 @@
               <w:jc w:val="right"/>
             </w:pPr>
             <w:r>
-              <w:t xml:space="preserve">6801752643</w:t>
+              <w:t xml:space="preserve">6801753</w:t>
             </w:r>
           </w:p>
         </w:tc>
@@ -1836,7 +2597,7 @@
               <w:jc w:val="right"/>
             </w:pPr>
             <w:r>
-              <w:t xml:space="preserve">6728003352</w:t>
+              <w:t xml:space="preserve">6728003</w:t>
             </w:r>
           </w:p>
         </w:tc>
@@ -1860,7 +2621,7 @@
               <w:jc w:val="right"/>
             </w:pPr>
             <w:r>
-              <w:t xml:space="preserve">6010024070</w:t>
+              <w:t xml:space="preserve">6010024</w:t>
             </w:r>
           </w:p>
         </w:tc>
@@ -1884,7 +2645,7 @@
               <w:jc w:val="right"/>
             </w:pPr>
             <w:r>
-              <w:t xml:space="preserve">5683366755</w:t>
+              <w:t xml:space="preserve">5683367</w:t>
             </w:r>
           </w:p>
         </w:tc>
@@ -2120,6 +2881,3326 @@
           <w:rStyle w:val="NormalTok"/>
         </w:rPr>
         <w:t xml:space="preserve">(country))</w:t>
+      </w:r>
+    </w:p>
+    <w:p>
+      <w:pPr>
+        <w:pStyle w:val="1"/>
+      </w:pPr>
+      <w:bookmarkStart w:id="29" w:name="得到分析数据表"/>
+      <w:r>
+        <w:t xml:space="preserve">得到分析数据表</w:t>
+      </w:r>
+      <w:bookmarkEnd w:id="29"/>
+    </w:p>
+    <w:p>
+      <w:pPr>
+        <w:pStyle w:val="2"/>
+      </w:pPr>
+      <w:bookmarkStart w:id="30" w:name="贸易总额及其月度变动"/>
+      <w:r>
+        <w:t xml:space="preserve">贸易总额及其月度变动</w:t>
+      </w:r>
+      <w:bookmarkEnd w:id="30"/>
+    </w:p>
+    <w:p>
+      <w:pPr>
+        <w:pStyle w:val="3"/>
+      </w:pPr>
+      <w:bookmarkStart w:id="31" w:name="理论表达"/>
+      <w:r>
+        <w:t xml:space="preserve">理论表达</w:t>
+      </w:r>
+      <w:bookmarkEnd w:id="31"/>
+    </w:p>
+    <w:p>
+      <w:pPr>
+        <w:pStyle w:val="FirstParagraph"/>
+      </w:pPr>
+      <m:oMath>
+        <m:sSub>
+          <m:e>
+            <m:r>
+              <m:t>X</m:t>
+            </m:r>
+          </m:e>
+          <m:sub>
+            <m:r>
+              <m:t>l</m:t>
+            </m:r>
+            <m:r>
+              <m:t>0</m:t>
+            </m:r>
+          </m:sub>
+        </m:sSub>
+      </m:oMath>
+      <w:r>
+        <w:t xml:space="preserve">表示</w:t>
+      </w:r>
+      <w:r>
+        <w:rPr>
+          <w:b/>
+        </w:rPr>
+        <w:t xml:space="preserve">分产品每个月</w:t>
+      </w:r>
+      <w:r>
+        <w:t xml:space="preserve">的加总贸易额，</w:t>
+      </w:r>
+      <m:oMath>
+        <m:sSub>
+          <m:e>
+            <m:r>
+              <m:t>X</m:t>
+            </m:r>
+          </m:e>
+          <m:sub>
+            <m:r>
+              <m:t>l</m:t>
+            </m:r>
+            <m:r>
+              <m:t>1</m:t>
+            </m:r>
+          </m:sub>
+        </m:sSub>
+      </m:oMath>
+      <w:r>
+        <w:t xml:space="preserve">表示滞后1期变量。</w:t>
+      </w:r>
+    </w:p>
+    <w:p>
+      <w:pPr>
+        <w:pStyle w:val="a0"/>
+      </w:pPr>
+      <m:oMath>
+        <m:r>
+          <m:t>Δ</m:t>
+        </m:r>
+        <m:r>
+          <m:t>X</m:t>
+        </m:r>
+        <m:r>
+          <m:t>=</m:t>
+        </m:r>
+        <m:sSub>
+          <m:e>
+            <m:r>
+              <m:t>X</m:t>
+            </m:r>
+          </m:e>
+          <m:sub>
+            <m:r>
+              <m:t>l</m:t>
+            </m:r>
+            <m:r>
+              <m:t>0</m:t>
+            </m:r>
+          </m:sub>
+        </m:sSub>
+        <m:r>
+          <m:t>−</m:t>
+        </m:r>
+        <m:sSub>
+          <m:e>
+            <m:r>
+              <m:t>X</m:t>
+            </m:r>
+          </m:e>
+          <m:sub>
+            <m:r>
+              <m:t>l</m:t>
+            </m:r>
+            <m:r>
+              <m:t>1</m:t>
+            </m:r>
+          </m:sub>
+        </m:sSub>
+      </m:oMath>
+      <w:r>
+        <w:t xml:space="preserve">表示</w:t>
+      </w:r>
+      <w:r>
+        <w:rPr>
+          <w:b/>
+        </w:rPr>
+        <w:t xml:space="preserve">分产品</w:t>
+      </w:r>
+      <w:r>
+        <w:t xml:space="preserve">下的</w:t>
+      </w:r>
+      <w:r>
+        <w:rPr>
+          <w:b/>
+        </w:rPr>
+        <w:t xml:space="preserve">月度贸易变动额</w:t>
+      </w:r>
+      <w:r>
+        <w:t xml:space="preserve">。</w:t>
+      </w:r>
+    </w:p>
+    <w:p>
+      <w:pPr>
+        <w:pStyle w:val="3"/>
+      </w:pPr>
+      <w:bookmarkStart w:id="32" w:name="代码操作"/>
+      <w:r>
+        <w:t xml:space="preserve">代码操作</w:t>
+      </w:r>
+      <w:bookmarkEnd w:id="32"/>
+    </w:p>
+    <w:p>
+      <w:pPr>
+        <w:pStyle w:val="FirstParagraph"/>
+      </w:pPr>
+      <w:r>
+        <w:rPr>
+          <w:b/>
+        </w:rPr>
+        <w:t xml:space="preserve">具体思路</w:t>
+      </w:r>
+      <w:r>
+        <w:t xml:space="preserve">如下：</w:t>
+      </w:r>
+    </w:p>
+    <w:p>
+      <w:pPr>
+        <w:numPr>
+          <w:numId w:val="1005"/>
+          <w:ilvl w:val="0"/>
+        </w:numPr>
+      </w:pPr>
+      <w:r>
+        <w:t xml:space="preserve">我们注意到原数据中实际上已经有</w:t>
+      </w:r>
+      <w:r>
+        <w:rPr>
+          <w:b/>
+        </w:rPr>
+        <w:t xml:space="preserve">分产品</w:t>
+      </w:r>
+      <w:r>
+        <w:t xml:space="preserve">下的</w:t>
+      </w:r>
+      <w:r>
+        <w:rPr>
+          <w:b/>
+        </w:rPr>
+        <w:t xml:space="preserve">月度贸易总额</w:t>
+      </w:r>
+      <w:r>
+        <w:t xml:space="preserve">。数据。也即</w:t>
+      </w:r>
+      <w:r>
+        <w:rPr>
+          <w:rStyle w:val="VerbatimChar"/>
+        </w:rPr>
+        <w:t xml:space="preserve">country</w:t>
+      </w:r>
+      <w:r>
+        <w:t xml:space="preserve">变量下包含有</w:t>
+      </w:r>
+      <w:r>
+        <w:rPr>
+          <w:rStyle w:val="VerbatimChar"/>
+        </w:rPr>
+        <w:t xml:space="preserve">总值</w:t>
+      </w:r>
+      <w:r>
+        <w:t xml:space="preserve">类别，因此可以直接使用</w:t>
+      </w:r>
+      <w:r>
+        <w:rPr>
+          <w:rStyle w:val="VerbatimChar"/>
+        </w:rPr>
+        <w:t xml:space="preserve">filter()</w:t>
+      </w:r>
+      <w:r>
+        <w:t xml:space="preserve">函数过滤得到</w:t>
+      </w:r>
+      <w:r>
+        <w:rPr>
+          <w:b/>
+        </w:rPr>
+        <w:t xml:space="preserve">分产品</w:t>
+      </w:r>
+      <w:r>
+        <w:t xml:space="preserve">下的</w:t>
+      </w:r>
+      <w:r>
+        <w:rPr>
+          <w:b/>
+        </w:rPr>
+        <w:t xml:space="preserve">月度贸易总额</w:t>
+      </w:r>
+      <w:r>
+        <w:t xml:space="preserve">。</w:t>
+      </w:r>
+    </w:p>
+    <w:p>
+      <w:pPr>
+        <w:numPr>
+          <w:numId w:val="1005"/>
+          <w:ilvl w:val="0"/>
+        </w:numPr>
+      </w:pPr>
+      <w:r>
+        <w:rPr>
+          <w:b/>
+        </w:rPr>
+        <w:t xml:space="preserve">分产品</w:t>
+      </w:r>
+      <w:r>
+        <w:t xml:space="preserve">下的</w:t>
+      </w:r>
+      <w:r>
+        <w:rPr>
+          <w:b/>
+        </w:rPr>
+        <w:t xml:space="preserve">月度贸易变动额</w:t>
+      </w:r>
+      <w:r>
+        <w:t xml:space="preserve">可以先计算得到滞后变量</w:t>
+      </w:r>
+      <m:oMath>
+        <m:sSub>
+          <m:e>
+            <m:r>
+              <m:t>X</m:t>
+            </m:r>
+          </m:e>
+          <m:sub>
+            <m:r>
+              <m:t>l</m:t>
+            </m:r>
+            <m:r>
+              <m:t>1</m:t>
+            </m:r>
+          </m:sub>
+        </m:sSub>
+      </m:oMath>
+      <w:r>
+        <w:t xml:space="preserve">，然后再差分得到贸易变动额（</w:t>
+      </w:r>
+      <w:r>
+        <w:t xml:space="preserve">$\Delta X}= X_{l0} - X_{l1}$</w:t>
+      </w:r>
+      <w:r>
+        <w:t xml:space="preserve">）。具体使用</w:t>
+      </w:r>
+      <w:r>
+        <w:rPr>
+          <w:rStyle w:val="VerbatimChar"/>
+        </w:rPr>
+        <w:t xml:space="preserve">group_by()</w:t>
+      </w:r>
+      <w:r>
+        <w:t xml:space="preserve"> </w:t>
+      </w:r>
+      <w:r>
+        <w:t xml:space="preserve">+</w:t>
+      </w:r>
+      <w:r>
+        <w:t xml:space="preserve"> </w:t>
+      </w:r>
+      <w:r>
+        <w:rPr>
+          <w:rStyle w:val="VerbatimChar"/>
+        </w:rPr>
+        <w:t xml:space="preserve">dplyr::lag()</w:t>
+      </w:r>
+      <w:r>
+        <w:t xml:space="preserve">函数操作得到滞后变量。</w:t>
+      </w:r>
+    </w:p>
+    <w:p>
+      <w:pPr>
+        <w:pStyle w:val="FirstParagraph"/>
+      </w:pPr>
+      <w:r>
+        <w:t xml:space="preserve">以下为具体</w:t>
+      </w:r>
+      <w:r>
+        <w:rPr>
+          <w:rStyle w:val="VerbatimChar"/>
+        </w:rPr>
+        <w:t xml:space="preserve">R</w:t>
+      </w:r>
+      <w:r>
+        <w:t xml:space="preserve">代码操作：</w:t>
+      </w:r>
+    </w:p>
+    <w:p>
+      <w:pPr>
+        <w:pStyle w:val="SourceCode"/>
+      </w:pPr>
+      <w:r>
+        <w:rPr>
+          <w:rStyle w:val="NormalTok"/>
+        </w:rPr>
+        <w:t xml:space="preserve">xc &lt;-</w:t>
+      </w:r>
+      <w:r>
+        <w:rPr>
+          <w:rStyle w:val="StringTok"/>
+        </w:rPr>
+        <w:t xml:space="preserve"> </w:t>
+      </w:r>
+      <w:r>
+        <w:rPr>
+          <w:rStyle w:val="NormalTok"/>
+        </w:rPr>
+        <w:t xml:space="preserve">tbl_hsclear </w:t>
+      </w:r>
+      <w:r>
+        <w:rPr>
+          <w:rStyle w:val="OperatorTok"/>
+        </w:rPr>
+        <w:t xml:space="preserve">%&gt;%</w:t>
+      </w:r>
+      <w:r>
+        <w:br/>
+      </w:r>
+      <w:r>
+        <w:rPr>
+          <w:rStyle w:val="StringTok"/>
+        </w:rPr>
+        <w:t xml:space="preserve">  </w:t>
+      </w:r>
+      <w:r>
+        <w:rPr>
+          <w:rStyle w:val="KeywordTok"/>
+        </w:rPr>
+        <w:t xml:space="preserve">arrange</w:t>
+      </w:r>
+      <w:r>
+        <w:rPr>
+          <w:rStyle w:val="NormalTok"/>
+        </w:rPr>
+        <w:t xml:space="preserve">(code_prod, year, month) </w:t>
+      </w:r>
+      <w:r>
+        <w:rPr>
+          <w:rStyle w:val="OperatorTok"/>
+        </w:rPr>
+        <w:t xml:space="preserve">%&gt;%</w:t>
+      </w:r>
+      <w:r>
+        <w:br/>
+      </w:r>
+      <w:r>
+        <w:rPr>
+          <w:rStyle w:val="StringTok"/>
+        </w:rPr>
+        <w:t xml:space="preserve">  </w:t>
+      </w:r>
+      <w:r>
+        <w:rPr>
+          <w:rStyle w:val="KeywordTok"/>
+        </w:rPr>
+        <w:t xml:space="preserve">filter</w:t>
+      </w:r>
+      <w:r>
+        <w:rPr>
+          <w:rStyle w:val="NormalTok"/>
+        </w:rPr>
+        <w:t xml:space="preserve">(country_id</w:t>
+      </w:r>
+      <w:r>
+        <w:rPr>
+          <w:rStyle w:val="OperatorTok"/>
+        </w:rPr>
+        <w:t xml:space="preserve">==</w:t>
+      </w:r>
+      <w:r>
+        <w:rPr>
+          <w:rStyle w:val="DecValTok"/>
+        </w:rPr>
+        <w:t xml:space="preserve">1</w:t>
+      </w:r>
+      <w:r>
+        <w:rPr>
+          <w:rStyle w:val="NormalTok"/>
+        </w:rPr>
+        <w:t xml:space="preserve">) </w:t>
+      </w:r>
+      <w:r>
+        <w:rPr>
+          <w:rStyle w:val="OperatorTok"/>
+        </w:rPr>
+        <w:t xml:space="preserve">%&gt;%</w:t>
+      </w:r>
+      <w:r>
+        <w:br/>
+      </w:r>
+      <w:r>
+        <w:rPr>
+          <w:rStyle w:val="StringTok"/>
+        </w:rPr>
+        <w:t xml:space="preserve">  </w:t>
+      </w:r>
+      <w:r>
+        <w:rPr>
+          <w:rStyle w:val="CommentTok"/>
+        </w:rPr>
+        <w:t xml:space="preserve">#unite(col = "ym", year, month, sep = "-", remove = FALSE) %&gt;%</w:t>
+      </w:r>
+      <w:r>
+        <w:br/>
+      </w:r>
+      <w:r>
+        <w:rPr>
+          <w:rStyle w:val="StringTok"/>
+        </w:rPr>
+        <w:t xml:space="preserve">  </w:t>
+      </w:r>
+      <w:r>
+        <w:rPr>
+          <w:rStyle w:val="KeywordTok"/>
+        </w:rPr>
+        <w:t xml:space="preserve">select</w:t>
+      </w:r>
+      <w:r>
+        <w:rPr>
+          <w:rStyle w:val="NormalTok"/>
+        </w:rPr>
+        <w:t xml:space="preserve">(code_prod,product, year, month, value) </w:t>
+      </w:r>
+      <w:r>
+        <w:rPr>
+          <w:rStyle w:val="OperatorTok"/>
+        </w:rPr>
+        <w:t xml:space="preserve">%&gt;%</w:t>
+      </w:r>
+      <w:r>
+        <w:br/>
+      </w:r>
+      <w:r>
+        <w:rPr>
+          <w:rStyle w:val="StringTok"/>
+        </w:rPr>
+        <w:t xml:space="preserve">  </w:t>
+      </w:r>
+      <w:r>
+        <w:rPr>
+          <w:rStyle w:val="KeywordTok"/>
+        </w:rPr>
+        <w:t xml:space="preserve">group_by</w:t>
+      </w:r>
+      <w:r>
+        <w:rPr>
+          <w:rStyle w:val="NormalTok"/>
+        </w:rPr>
+        <w:t xml:space="preserve">(product) </w:t>
+      </w:r>
+      <w:r>
+        <w:rPr>
+          <w:rStyle w:val="OperatorTok"/>
+        </w:rPr>
+        <w:t xml:space="preserve">%&gt;%</w:t>
+      </w:r>
+      <w:r>
+        <w:br/>
+      </w:r>
+      <w:r>
+        <w:rPr>
+          <w:rStyle w:val="StringTok"/>
+        </w:rPr>
+        <w:t xml:space="preserve">  </w:t>
+      </w:r>
+      <w:r>
+        <w:rPr>
+          <w:rStyle w:val="KeywordTok"/>
+        </w:rPr>
+        <w:t xml:space="preserve">mutate</w:t>
+      </w:r>
+      <w:r>
+        <w:rPr>
+          <w:rStyle w:val="NormalTok"/>
+        </w:rPr>
+        <w:t xml:space="preserve">(</w:t>
+      </w:r>
+      <w:r>
+        <w:rPr>
+          <w:rStyle w:val="DataTypeTok"/>
+        </w:rPr>
+        <w:t xml:space="preserve">x_l0 =</w:t>
+      </w:r>
+      <w:r>
+        <w:rPr>
+          <w:rStyle w:val="NormalTok"/>
+        </w:rPr>
+        <w:t xml:space="preserve"> value, </w:t>
+      </w:r>
+      <w:r>
+        <w:br/>
+      </w:r>
+      <w:r>
+        <w:rPr>
+          <w:rStyle w:val="NormalTok"/>
+        </w:rPr>
+        <w:t xml:space="preserve">         </w:t>
+      </w:r>
+      <w:r>
+        <w:rPr>
+          <w:rStyle w:val="DataTypeTok"/>
+        </w:rPr>
+        <w:t xml:space="preserve">x_l1 =</w:t>
+      </w:r>
+      <w:r>
+        <w:rPr>
+          <w:rStyle w:val="NormalTok"/>
+        </w:rPr>
+        <w:t xml:space="preserve"> dplyr</w:t>
+      </w:r>
+      <w:r>
+        <w:rPr>
+          <w:rStyle w:val="OperatorTok"/>
+        </w:rPr>
+        <w:t xml:space="preserve">::</w:t>
+      </w:r>
+      <w:r>
+        <w:rPr>
+          <w:rStyle w:val="KeywordTok"/>
+        </w:rPr>
+        <w:t xml:space="preserve">lag</w:t>
+      </w:r>
+      <w:r>
+        <w:rPr>
+          <w:rStyle w:val="NormalTok"/>
+        </w:rPr>
+        <w:t xml:space="preserve">(value,</w:t>
+      </w:r>
+      <w:r>
+        <w:rPr>
+          <w:rStyle w:val="DataTypeTok"/>
+        </w:rPr>
+        <w:t xml:space="preserve">n=</w:t>
+      </w:r>
+      <w:r>
+        <w:rPr>
+          <w:rStyle w:val="DecValTok"/>
+        </w:rPr>
+        <w:t xml:space="preserve">1</w:t>
+      </w:r>
+      <w:r>
+        <w:rPr>
+          <w:rStyle w:val="NormalTok"/>
+        </w:rPr>
+        <w:t xml:space="preserve">)) </w:t>
+      </w:r>
+      <w:r>
+        <w:rPr>
+          <w:rStyle w:val="OperatorTok"/>
+        </w:rPr>
+        <w:t xml:space="preserve">%&gt;%</w:t>
+      </w:r>
+      <w:r>
+        <w:br/>
+      </w:r>
+      <w:r>
+        <w:rPr>
+          <w:rStyle w:val="StringTok"/>
+        </w:rPr>
+        <w:t xml:space="preserve">  </w:t>
+      </w:r>
+      <w:r>
+        <w:rPr>
+          <w:rStyle w:val="KeywordTok"/>
+        </w:rPr>
+        <w:t xml:space="preserve">ungroup</w:t>
+      </w:r>
+      <w:r>
+        <w:rPr>
+          <w:rStyle w:val="NormalTok"/>
+        </w:rPr>
+        <w:t xml:space="preserve">() </w:t>
+      </w:r>
+      <w:r>
+        <w:rPr>
+          <w:rStyle w:val="OperatorTok"/>
+        </w:rPr>
+        <w:t xml:space="preserve">%&gt;%</w:t>
+      </w:r>
+      <w:r>
+        <w:br/>
+      </w:r>
+      <w:r>
+        <w:rPr>
+          <w:rStyle w:val="StringTok"/>
+        </w:rPr>
+        <w:t xml:space="preserve">  </w:t>
+      </w:r>
+      <w:r>
+        <w:rPr>
+          <w:rStyle w:val="KeywordTok"/>
+        </w:rPr>
+        <w:t xml:space="preserve">mutate</w:t>
+      </w:r>
+      <w:r>
+        <w:rPr>
+          <w:rStyle w:val="NormalTok"/>
+        </w:rPr>
+        <w:t xml:space="preserve">(</w:t>
+      </w:r>
+      <w:r>
+        <w:rPr>
+          <w:rStyle w:val="DataTypeTok"/>
+        </w:rPr>
+        <w:t xml:space="preserve">delta_x =</w:t>
+      </w:r>
+      <w:r>
+        <w:rPr>
+          <w:rStyle w:val="NormalTok"/>
+        </w:rPr>
+        <w:t xml:space="preserve"> x_l0 </w:t>
+      </w:r>
+      <w:r>
+        <w:rPr>
+          <w:rStyle w:val="OperatorTok"/>
+        </w:rPr>
+        <w:t xml:space="preserve">-</w:t>
+      </w:r>
+      <w:r>
+        <w:rPr>
+          <w:rStyle w:val="StringTok"/>
+        </w:rPr>
+        <w:t xml:space="preserve"> </w:t>
+      </w:r>
+      <w:r>
+        <w:rPr>
+          <w:rStyle w:val="NormalTok"/>
+        </w:rPr>
+        <w:t xml:space="preserve">x_l1)</w:t>
+      </w:r>
+    </w:p>
+    <w:p>
+      <w:pPr>
+        <w:pStyle w:val="FirstParagraph"/>
+      </w:pPr>
+      <w:r>
+        <w:t xml:space="preserve">下面表</w:t>
+      </w:r>
+      <w:r>
+        <w:t xml:space="preserve">3</w:t>
+      </w:r>
+      <w:r>
+        <w:t xml:space="preserve">简单展示了得到的数据表结果：</w:t>
+      </w:r>
+    </w:p>
+    <w:p>
+      <w:pPr>
+        <w:pStyle w:val="TableCaption"/>
+      </w:pPr>
+      <w:r>
+        <w:t xml:space="preserve">表 3: （其中5类产品）分产品的月度贸易额及变动（单位：万美元）</w:t>
+      </w:r>
+    </w:p>
+    <w:tbl>
+      <w:tblPr>
+        <w:tblStyle w:val="Table"/>
+        <w:tblW w:type="pct" w:w="0.0"/>
+        <w:tblLook w:firstRow="1"/>
+        <w:tblCaption w:val="表 3: （其中5类产品）分产品的月度贸易额及变动（单位：万美元）"/>
+      </w:tblPr>
+      <w:tblGrid/>
+      <w:tr>
+        <w:trPr>
+          <w:cnfStyle w:firstRow="1"/>
+        </w:trPr>
+        <w:tc>
+          <w:tcPr>
+            <w:tcBorders>
+              <w:bottom w:val="single"/>
+            </w:tcBorders>
+            <w:vAlign w:val="bottom"/>
+          </w:tcPr>
+          <w:p>
+            <w:pPr>
+              <w:pStyle w:val="Compact"/>
+              <w:jc w:val="center"/>
+            </w:pPr>
+            <w:r>
+              <w:t xml:space="preserve">index</w:t>
+            </w:r>
+          </w:p>
+        </w:tc>
+        <w:tc>
+          <w:tcPr>
+            <w:tcBorders>
+              <w:bottom w:val="single"/>
+            </w:tcBorders>
+            <w:vAlign w:val="bottom"/>
+          </w:tcPr>
+          <w:p>
+            <w:pPr>
+              <w:pStyle w:val="Compact"/>
+              <w:jc w:val="center"/>
+            </w:pPr>
+            <w:r>
+              <w:t xml:space="preserve">code_prod</w:t>
+            </w:r>
+          </w:p>
+        </w:tc>
+        <w:tc>
+          <w:tcPr>
+            <w:tcBorders>
+              <w:bottom w:val="single"/>
+            </w:tcBorders>
+            <w:vAlign w:val="bottom"/>
+          </w:tcPr>
+          <w:p>
+            <w:pPr>
+              <w:pStyle w:val="Compact"/>
+              <w:jc w:val="center"/>
+            </w:pPr>
+            <w:r>
+              <w:t xml:space="preserve">product</w:t>
+            </w:r>
+          </w:p>
+        </w:tc>
+        <w:tc>
+          <w:tcPr>
+            <w:tcBorders>
+              <w:bottom w:val="single"/>
+            </w:tcBorders>
+            <w:vAlign w:val="bottom"/>
+          </w:tcPr>
+          <w:p>
+            <w:pPr>
+              <w:pStyle w:val="Compact"/>
+              <w:jc w:val="center"/>
+            </w:pPr>
+            <w:r>
+              <w:t xml:space="preserve">year</w:t>
+            </w:r>
+          </w:p>
+        </w:tc>
+        <w:tc>
+          <w:tcPr>
+            <w:tcBorders>
+              <w:bottom w:val="single"/>
+            </w:tcBorders>
+            <w:vAlign w:val="bottom"/>
+          </w:tcPr>
+          <w:p>
+            <w:pPr>
+              <w:pStyle w:val="Compact"/>
+              <w:jc w:val="center"/>
+            </w:pPr>
+            <w:r>
+              <w:t xml:space="preserve">month</w:t>
+            </w:r>
+          </w:p>
+        </w:tc>
+        <w:tc>
+          <w:tcPr>
+            <w:tcBorders>
+              <w:bottom w:val="single"/>
+            </w:tcBorders>
+            <w:vAlign w:val="bottom"/>
+          </w:tcPr>
+          <w:p>
+            <w:pPr>
+              <w:pStyle w:val="Compact"/>
+              <w:jc w:val="center"/>
+            </w:pPr>
+            <w:r>
+              <w:t xml:space="preserve">x_l0</w:t>
+            </w:r>
+          </w:p>
+        </w:tc>
+        <w:tc>
+          <w:tcPr>
+            <w:tcBorders>
+              <w:bottom w:val="single"/>
+            </w:tcBorders>
+            <w:vAlign w:val="bottom"/>
+          </w:tcPr>
+          <w:p>
+            <w:pPr>
+              <w:pStyle w:val="Compact"/>
+              <w:jc w:val="center"/>
+            </w:pPr>
+            <w:r>
+              <w:t xml:space="preserve">x_l1</w:t>
+            </w:r>
+          </w:p>
+        </w:tc>
+        <w:tc>
+          <w:tcPr>
+            <w:tcBorders>
+              <w:bottom w:val="single"/>
+            </w:tcBorders>
+            <w:vAlign w:val="bottom"/>
+          </w:tcPr>
+          <w:p>
+            <w:pPr>
+              <w:pStyle w:val="Compact"/>
+              <w:jc w:val="center"/>
+            </w:pPr>
+            <w:r>
+              <w:t xml:space="preserve">delta_x</w:t>
+            </w:r>
+          </w:p>
+        </w:tc>
+      </w:tr>
+      <w:tr>
+        <w:tc>
+          <w:p>
+            <w:pPr>
+              <w:pStyle w:val="Compact"/>
+              <w:jc w:val="center"/>
+            </w:pPr>
+            <w:r>
+              <w:t xml:space="preserve">344</w:t>
+            </w:r>
+          </w:p>
+        </w:tc>
+        <w:tc>
+          <w:p>
+            <w:pPr>
+              <w:pStyle w:val="Compact"/>
+              <w:jc w:val="center"/>
+            </w:pPr>
+            <w:r>
+              <w:t xml:space="preserve">0201</w:t>
+            </w:r>
+          </w:p>
+        </w:tc>
+        <w:tc>
+          <w:p>
+            <w:pPr>
+              <w:pStyle w:val="Compact"/>
+              <w:jc w:val="center"/>
+            </w:pPr>
+            <w:r>
+              <w:t xml:space="preserve">0201 - 鲜、冷牛肉</w:t>
+            </w:r>
+          </w:p>
+        </w:tc>
+        <w:tc>
+          <w:p>
+            <w:pPr>
+              <w:pStyle w:val="Compact"/>
+              <w:jc w:val="center"/>
+            </w:pPr>
+            <w:r>
+              <w:t xml:space="preserve">2016</w:t>
+            </w:r>
+          </w:p>
+        </w:tc>
+        <w:tc>
+          <w:p>
+            <w:pPr>
+              <w:pStyle w:val="Compact"/>
+              <w:jc w:val="center"/>
+            </w:pPr>
+            <w:r>
+              <w:t xml:space="preserve">09</w:t>
+            </w:r>
+          </w:p>
+        </w:tc>
+        <w:tc>
+          <w:p>
+            <w:pPr>
+              <w:pStyle w:val="Compact"/>
+              <w:jc w:val="center"/>
+            </w:pPr>
+            <w:r>
+              <w:t xml:space="preserve">5772</w:t>
+            </w:r>
+          </w:p>
+        </w:tc>
+        <w:tc>
+          <w:p>
+            <w:pPr>
+              <w:pStyle w:val="Compact"/>
+              <w:jc w:val="center"/>
+            </w:pPr>
+            <w:r>
+              <w:t xml:space="preserve">4559</w:t>
+            </w:r>
+          </w:p>
+        </w:tc>
+        <w:tc>
+          <w:p>
+            <w:pPr>
+              <w:pStyle w:val="Compact"/>
+              <w:jc w:val="center"/>
+            </w:pPr>
+            <w:r>
+              <w:t xml:space="preserve">1213</w:t>
+            </w:r>
+          </w:p>
+        </w:tc>
+      </w:tr>
+      <w:tr>
+        <w:tc>
+          <w:p>
+            <w:pPr>
+              <w:pStyle w:val="Compact"/>
+              <w:jc w:val="center"/>
+            </w:pPr>
+            <w:r>
+              <w:t xml:space="preserve">345</w:t>
+            </w:r>
+          </w:p>
+        </w:tc>
+        <w:tc>
+          <w:p>
+            <w:pPr>
+              <w:pStyle w:val="Compact"/>
+              <w:jc w:val="center"/>
+            </w:pPr>
+            <w:r>
+              <w:t xml:space="preserve">0201</w:t>
+            </w:r>
+          </w:p>
+        </w:tc>
+        <w:tc>
+          <w:p>
+            <w:pPr>
+              <w:pStyle w:val="Compact"/>
+              <w:jc w:val="center"/>
+            </w:pPr>
+            <w:r>
+              <w:t xml:space="preserve">0201 - 鲜、冷牛肉</w:t>
+            </w:r>
+          </w:p>
+        </w:tc>
+        <w:tc>
+          <w:p>
+            <w:pPr>
+              <w:pStyle w:val="Compact"/>
+              <w:jc w:val="center"/>
+            </w:pPr>
+            <w:r>
+              <w:t xml:space="preserve">2016</w:t>
+            </w:r>
+          </w:p>
+        </w:tc>
+        <w:tc>
+          <w:p>
+            <w:pPr>
+              <w:pStyle w:val="Compact"/>
+              <w:jc w:val="center"/>
+            </w:pPr>
+            <w:r>
+              <w:t xml:space="preserve">10</w:t>
+            </w:r>
+          </w:p>
+        </w:tc>
+        <w:tc>
+          <w:p>
+            <w:pPr>
+              <w:pStyle w:val="Compact"/>
+              <w:jc w:val="center"/>
+            </w:pPr>
+            <w:r>
+              <w:t xml:space="preserve">5375</w:t>
+            </w:r>
+          </w:p>
+        </w:tc>
+        <w:tc>
+          <w:p>
+            <w:pPr>
+              <w:pStyle w:val="Compact"/>
+              <w:jc w:val="center"/>
+            </w:pPr>
+            <w:r>
+              <w:t xml:space="preserve">5772</w:t>
+            </w:r>
+          </w:p>
+        </w:tc>
+        <w:tc>
+          <w:p>
+            <w:pPr>
+              <w:pStyle w:val="Compact"/>
+              <w:jc w:val="center"/>
+            </w:pPr>
+            <w:r>
+              <w:t xml:space="preserve">-397</w:t>
+            </w:r>
+          </w:p>
+        </w:tc>
+      </w:tr>
+      <w:tr>
+        <w:tc>
+          <w:p>
+            <w:pPr>
+              <w:pStyle w:val="Compact"/>
+              <w:jc w:val="center"/>
+            </w:pPr>
+            <w:r>
+              <w:t xml:space="preserve">346</w:t>
+            </w:r>
+          </w:p>
+        </w:tc>
+        <w:tc>
+          <w:p>
+            <w:pPr>
+              <w:pStyle w:val="Compact"/>
+              <w:jc w:val="center"/>
+            </w:pPr>
+            <w:r>
+              <w:t xml:space="preserve">0201</w:t>
+            </w:r>
+          </w:p>
+        </w:tc>
+        <w:tc>
+          <w:p>
+            <w:pPr>
+              <w:pStyle w:val="Compact"/>
+              <w:jc w:val="center"/>
+            </w:pPr>
+            <w:r>
+              <w:t xml:space="preserve">0201 - 鲜、冷牛肉</w:t>
+            </w:r>
+          </w:p>
+        </w:tc>
+        <w:tc>
+          <w:p>
+            <w:pPr>
+              <w:pStyle w:val="Compact"/>
+              <w:jc w:val="center"/>
+            </w:pPr>
+            <w:r>
+              <w:t xml:space="preserve">2016</w:t>
+            </w:r>
+          </w:p>
+        </w:tc>
+        <w:tc>
+          <w:p>
+            <w:pPr>
+              <w:pStyle w:val="Compact"/>
+              <w:jc w:val="center"/>
+            </w:pPr>
+            <w:r>
+              <w:t xml:space="preserve">11</w:t>
+            </w:r>
+          </w:p>
+        </w:tc>
+        <w:tc>
+          <w:p>
+            <w:pPr>
+              <w:pStyle w:val="Compact"/>
+              <w:jc w:val="center"/>
+            </w:pPr>
+            <w:r>
+              <w:t xml:space="preserve">5569</w:t>
+            </w:r>
+          </w:p>
+        </w:tc>
+        <w:tc>
+          <w:p>
+            <w:pPr>
+              <w:pStyle w:val="Compact"/>
+              <w:jc w:val="center"/>
+            </w:pPr>
+            <w:r>
+              <w:t xml:space="preserve">5375</w:t>
+            </w:r>
+          </w:p>
+        </w:tc>
+        <w:tc>
+          <w:p>
+            <w:pPr>
+              <w:pStyle w:val="Compact"/>
+              <w:jc w:val="center"/>
+            </w:pPr>
+            <w:r>
+              <w:t xml:space="preserve">194</w:t>
+            </w:r>
+          </w:p>
+        </w:tc>
+      </w:tr>
+      <w:tr>
+        <w:tc>
+          <w:p>
+            <w:pPr>
+              <w:pStyle w:val="Compact"/>
+              <w:jc w:val="center"/>
+            </w:pPr>
+            <w:r>
+              <w:t xml:space="preserve">347</w:t>
+            </w:r>
+          </w:p>
+        </w:tc>
+        <w:tc>
+          <w:p>
+            <w:pPr>
+              <w:pStyle w:val="Compact"/>
+              <w:jc w:val="center"/>
+            </w:pPr>
+            <w:r>
+              <w:t xml:space="preserve">0201</w:t>
+            </w:r>
+          </w:p>
+        </w:tc>
+        <w:tc>
+          <w:p>
+            <w:pPr>
+              <w:pStyle w:val="Compact"/>
+              <w:jc w:val="center"/>
+            </w:pPr>
+            <w:r>
+              <w:t xml:space="preserve">0201 - 鲜、冷牛肉</w:t>
+            </w:r>
+          </w:p>
+        </w:tc>
+        <w:tc>
+          <w:p>
+            <w:pPr>
+              <w:pStyle w:val="Compact"/>
+              <w:jc w:val="center"/>
+            </w:pPr>
+            <w:r>
+              <w:t xml:space="preserve">2016</w:t>
+            </w:r>
+          </w:p>
+        </w:tc>
+        <w:tc>
+          <w:p>
+            <w:pPr>
+              <w:pStyle w:val="Compact"/>
+              <w:jc w:val="center"/>
+            </w:pPr>
+            <w:r>
+              <w:t xml:space="preserve">12</w:t>
+            </w:r>
+          </w:p>
+        </w:tc>
+        <w:tc>
+          <w:p>
+            <w:pPr>
+              <w:pStyle w:val="Compact"/>
+              <w:jc w:val="center"/>
+            </w:pPr>
+            <w:r>
+              <w:t xml:space="preserve">7262</w:t>
+            </w:r>
+          </w:p>
+        </w:tc>
+        <w:tc>
+          <w:p>
+            <w:pPr>
+              <w:pStyle w:val="Compact"/>
+              <w:jc w:val="center"/>
+            </w:pPr>
+            <w:r>
+              <w:t xml:space="preserve">5569</w:t>
+            </w:r>
+          </w:p>
+        </w:tc>
+        <w:tc>
+          <w:p>
+            <w:pPr>
+              <w:pStyle w:val="Compact"/>
+              <w:jc w:val="center"/>
+            </w:pPr>
+            <w:r>
+              <w:t xml:space="preserve">1694</w:t>
+            </w:r>
+          </w:p>
+        </w:tc>
+      </w:tr>
+      <w:tr>
+        <w:tc>
+          <w:p>
+            <w:pPr>
+              <w:pStyle w:val="Compact"/>
+              <w:jc w:val="center"/>
+            </w:pPr>
+            <w:r>
+              <w:t xml:space="preserve">4382</w:t>
+            </w:r>
+          </w:p>
+        </w:tc>
+        <w:tc>
+          <w:p>
+            <w:pPr>
+              <w:pStyle w:val="Compact"/>
+              <w:jc w:val="center"/>
+            </w:pPr>
+            <w:r>
+              <w:t xml:space="preserve">1001</w:t>
+            </w:r>
+          </w:p>
+        </w:tc>
+        <w:tc>
+          <w:p>
+            <w:pPr>
+              <w:pStyle w:val="Compact"/>
+              <w:jc w:val="center"/>
+            </w:pPr>
+            <w:r>
+              <w:t xml:space="preserve">1001 - 小麦及混合麦</w:t>
+            </w:r>
+          </w:p>
+        </w:tc>
+        <w:tc>
+          <w:p>
+            <w:pPr>
+              <w:pStyle w:val="Compact"/>
+              <w:jc w:val="center"/>
+            </w:pPr>
+            <w:r>
+              <w:t xml:space="preserve">2016</w:t>
+            </w:r>
+          </w:p>
+        </w:tc>
+        <w:tc>
+          <w:p>
+            <w:pPr>
+              <w:pStyle w:val="Compact"/>
+              <w:jc w:val="center"/>
+            </w:pPr>
+            <w:r>
+              <w:t xml:space="preserve">09</w:t>
+            </w:r>
+          </w:p>
+        </w:tc>
+        <w:tc>
+          <w:p>
+            <w:pPr>
+              <w:pStyle w:val="Compact"/>
+              <w:jc w:val="center"/>
+            </w:pPr>
+            <w:r>
+              <w:t xml:space="preserve">102137</w:t>
+            </w:r>
+          </w:p>
+        </w:tc>
+        <w:tc>
+          <w:p>
+            <w:pPr>
+              <w:pStyle w:val="Compact"/>
+              <w:jc w:val="center"/>
+            </w:pPr>
+            <w:r>
+              <w:t xml:space="preserve">87307</w:t>
+            </w:r>
+          </w:p>
+        </w:tc>
+        <w:tc>
+          <w:p>
+            <w:pPr>
+              <w:pStyle w:val="Compact"/>
+              <w:jc w:val="center"/>
+            </w:pPr>
+            <w:r>
+              <w:t xml:space="preserve">14830</w:t>
+            </w:r>
+          </w:p>
+        </w:tc>
+      </w:tr>
+      <w:tr>
+        <w:tc>
+          <w:p>
+            <w:pPr>
+              <w:pStyle w:val="Compact"/>
+              <w:jc w:val="center"/>
+            </w:pPr>
+            <w:r>
+              <w:t xml:space="preserve">4383</w:t>
+            </w:r>
+          </w:p>
+        </w:tc>
+        <w:tc>
+          <w:p>
+            <w:pPr>
+              <w:pStyle w:val="Compact"/>
+              <w:jc w:val="center"/>
+            </w:pPr>
+            <w:r>
+              <w:t xml:space="preserve">1001</w:t>
+            </w:r>
+          </w:p>
+        </w:tc>
+        <w:tc>
+          <w:p>
+            <w:pPr>
+              <w:pStyle w:val="Compact"/>
+              <w:jc w:val="center"/>
+            </w:pPr>
+            <w:r>
+              <w:t xml:space="preserve">1001 - 小麦及混合麦</w:t>
+            </w:r>
+          </w:p>
+        </w:tc>
+        <w:tc>
+          <w:p>
+            <w:pPr>
+              <w:pStyle w:val="Compact"/>
+              <w:jc w:val="center"/>
+            </w:pPr>
+            <w:r>
+              <w:t xml:space="preserve">2016</w:t>
+            </w:r>
+          </w:p>
+        </w:tc>
+        <w:tc>
+          <w:p>
+            <w:pPr>
+              <w:pStyle w:val="Compact"/>
+              <w:jc w:val="center"/>
+            </w:pPr>
+            <w:r>
+              <w:t xml:space="preserve">10</w:t>
+            </w:r>
+          </w:p>
+        </w:tc>
+        <w:tc>
+          <w:p>
+            <w:pPr>
+              <w:pStyle w:val="Compact"/>
+              <w:jc w:val="center"/>
+            </w:pPr>
+            <w:r>
+              <w:t xml:space="preserve">60288</w:t>
+            </w:r>
+          </w:p>
+        </w:tc>
+        <w:tc>
+          <w:p>
+            <w:pPr>
+              <w:pStyle w:val="Compact"/>
+              <w:jc w:val="center"/>
+            </w:pPr>
+            <w:r>
+              <w:t xml:space="preserve">102137</w:t>
+            </w:r>
+          </w:p>
+        </w:tc>
+        <w:tc>
+          <w:p>
+            <w:pPr>
+              <w:pStyle w:val="Compact"/>
+              <w:jc w:val="center"/>
+            </w:pPr>
+            <w:r>
+              <w:t xml:space="preserve">-41850</w:t>
+            </w:r>
+          </w:p>
+        </w:tc>
+      </w:tr>
+      <w:tr>
+        <w:tc>
+          <w:p>
+            <w:pPr>
+              <w:pStyle w:val="Compact"/>
+              <w:jc w:val="center"/>
+            </w:pPr>
+            <w:r>
+              <w:t xml:space="preserve">4384</w:t>
+            </w:r>
+          </w:p>
+        </w:tc>
+        <w:tc>
+          <w:p>
+            <w:pPr>
+              <w:pStyle w:val="Compact"/>
+              <w:jc w:val="center"/>
+            </w:pPr>
+            <w:r>
+              <w:t xml:space="preserve">1001</w:t>
+            </w:r>
+          </w:p>
+        </w:tc>
+        <w:tc>
+          <w:p>
+            <w:pPr>
+              <w:pStyle w:val="Compact"/>
+              <w:jc w:val="center"/>
+            </w:pPr>
+            <w:r>
+              <w:t xml:space="preserve">1001 - 小麦及混合麦</w:t>
+            </w:r>
+          </w:p>
+        </w:tc>
+        <w:tc>
+          <w:p>
+            <w:pPr>
+              <w:pStyle w:val="Compact"/>
+              <w:jc w:val="center"/>
+            </w:pPr>
+            <w:r>
+              <w:t xml:space="preserve">2016</w:t>
+            </w:r>
+          </w:p>
+        </w:tc>
+        <w:tc>
+          <w:p>
+            <w:pPr>
+              <w:pStyle w:val="Compact"/>
+              <w:jc w:val="center"/>
+            </w:pPr>
+            <w:r>
+              <w:t xml:space="preserve">11</w:t>
+            </w:r>
+          </w:p>
+        </w:tc>
+        <w:tc>
+          <w:p>
+            <w:pPr>
+              <w:pStyle w:val="Compact"/>
+              <w:jc w:val="center"/>
+            </w:pPr>
+            <w:r>
+              <w:t xml:space="preserve">6282</w:t>
+            </w:r>
+          </w:p>
+        </w:tc>
+        <w:tc>
+          <w:p>
+            <w:pPr>
+              <w:pStyle w:val="Compact"/>
+              <w:jc w:val="center"/>
+            </w:pPr>
+            <w:r>
+              <w:t xml:space="preserve">60288</w:t>
+            </w:r>
+          </w:p>
+        </w:tc>
+        <w:tc>
+          <w:p>
+            <w:pPr>
+              <w:pStyle w:val="Compact"/>
+              <w:jc w:val="center"/>
+            </w:pPr>
+            <w:r>
+              <w:t xml:space="preserve">-54006</w:t>
+            </w:r>
+          </w:p>
+        </w:tc>
+      </w:tr>
+      <w:tr>
+        <w:tc>
+          <w:p>
+            <w:pPr>
+              <w:pStyle w:val="Compact"/>
+              <w:jc w:val="center"/>
+            </w:pPr>
+            <w:r>
+              <w:t xml:space="preserve">4385</w:t>
+            </w:r>
+          </w:p>
+        </w:tc>
+        <w:tc>
+          <w:p>
+            <w:pPr>
+              <w:pStyle w:val="Compact"/>
+              <w:jc w:val="center"/>
+            </w:pPr>
+            <w:r>
+              <w:t xml:space="preserve">1001</w:t>
+            </w:r>
+          </w:p>
+        </w:tc>
+        <w:tc>
+          <w:p>
+            <w:pPr>
+              <w:pStyle w:val="Compact"/>
+              <w:jc w:val="center"/>
+            </w:pPr>
+            <w:r>
+              <w:t xml:space="preserve">1001 - 小麦及混合麦</w:t>
+            </w:r>
+          </w:p>
+        </w:tc>
+        <w:tc>
+          <w:p>
+            <w:pPr>
+              <w:pStyle w:val="Compact"/>
+              <w:jc w:val="center"/>
+            </w:pPr>
+            <w:r>
+              <w:t xml:space="preserve">2016</w:t>
+            </w:r>
+          </w:p>
+        </w:tc>
+        <w:tc>
+          <w:p>
+            <w:pPr>
+              <w:pStyle w:val="Compact"/>
+              <w:jc w:val="center"/>
+            </w:pPr>
+            <w:r>
+              <w:t xml:space="preserve">12</w:t>
+            </w:r>
+          </w:p>
+        </w:tc>
+        <w:tc>
+          <w:p>
+            <w:pPr>
+              <w:pStyle w:val="Compact"/>
+              <w:jc w:val="center"/>
+            </w:pPr>
+            <w:r>
+              <w:t xml:space="preserve">47432</w:t>
+            </w:r>
+          </w:p>
+        </w:tc>
+        <w:tc>
+          <w:p>
+            <w:pPr>
+              <w:pStyle w:val="Compact"/>
+              <w:jc w:val="center"/>
+            </w:pPr>
+            <w:r>
+              <w:t xml:space="preserve">6282</w:t>
+            </w:r>
+          </w:p>
+        </w:tc>
+        <w:tc>
+          <w:p>
+            <w:pPr>
+              <w:pStyle w:val="Compact"/>
+              <w:jc w:val="center"/>
+            </w:pPr>
+            <w:r>
+              <w:t xml:space="preserve">41150</w:t>
+            </w:r>
+          </w:p>
+        </w:tc>
+      </w:tr>
+      <w:tr>
+        <w:tc>
+          <w:p>
+            <w:pPr>
+              <w:pStyle w:val="Compact"/>
+              <w:jc w:val="center"/>
+            </w:pPr>
+            <w:r>
+              <w:t xml:space="preserve">4568</w:t>
+            </w:r>
+          </w:p>
+        </w:tc>
+        <w:tc>
+          <w:p>
+            <w:pPr>
+              <w:pStyle w:val="Compact"/>
+              <w:jc w:val="center"/>
+            </w:pPr>
+            <w:r>
+              <w:t xml:space="preserve">1005</w:t>
+            </w:r>
+          </w:p>
+        </w:tc>
+        <w:tc>
+          <w:p>
+            <w:pPr>
+              <w:pStyle w:val="Compact"/>
+              <w:jc w:val="center"/>
+            </w:pPr>
+            <w:r>
+              <w:t xml:space="preserve">1005 - 玉米</w:t>
+            </w:r>
+          </w:p>
+        </w:tc>
+        <w:tc>
+          <w:p>
+            <w:pPr>
+              <w:pStyle w:val="Compact"/>
+              <w:jc w:val="center"/>
+            </w:pPr>
+            <w:r>
+              <w:t xml:space="preserve">2016</w:t>
+            </w:r>
+          </w:p>
+        </w:tc>
+        <w:tc>
+          <w:p>
+            <w:pPr>
+              <w:pStyle w:val="Compact"/>
+              <w:jc w:val="center"/>
+            </w:pPr>
+            <w:r>
+              <w:t xml:space="preserve">09</w:t>
+            </w:r>
+          </w:p>
+        </w:tc>
+        <w:tc>
+          <w:p>
+            <w:pPr>
+              <w:pStyle w:val="Compact"/>
+              <w:jc w:val="center"/>
+            </w:pPr>
+            <w:r>
+              <w:t xml:space="preserve">5160</w:t>
+            </w:r>
+          </w:p>
+        </w:tc>
+        <w:tc>
+          <w:p>
+            <w:pPr>
+              <w:pStyle w:val="Compact"/>
+              <w:jc w:val="center"/>
+            </w:pPr>
+            <w:r>
+              <w:t xml:space="preserve">6933</w:t>
+            </w:r>
+          </w:p>
+        </w:tc>
+        <w:tc>
+          <w:p>
+            <w:pPr>
+              <w:pStyle w:val="Compact"/>
+              <w:jc w:val="center"/>
+            </w:pPr>
+            <w:r>
+              <w:t xml:space="preserve">-1773</w:t>
+            </w:r>
+          </w:p>
+        </w:tc>
+      </w:tr>
+      <w:tr>
+        <w:tc>
+          <w:p>
+            <w:pPr>
+              <w:pStyle w:val="Compact"/>
+              <w:jc w:val="center"/>
+            </w:pPr>
+            <w:r>
+              <w:t xml:space="preserve">4569</w:t>
+            </w:r>
+          </w:p>
+        </w:tc>
+        <w:tc>
+          <w:p>
+            <w:pPr>
+              <w:pStyle w:val="Compact"/>
+              <w:jc w:val="center"/>
+            </w:pPr>
+            <w:r>
+              <w:t xml:space="preserve">1005</w:t>
+            </w:r>
+          </w:p>
+        </w:tc>
+        <w:tc>
+          <w:p>
+            <w:pPr>
+              <w:pStyle w:val="Compact"/>
+              <w:jc w:val="center"/>
+            </w:pPr>
+            <w:r>
+              <w:t xml:space="preserve">1005 - 玉米</w:t>
+            </w:r>
+          </w:p>
+        </w:tc>
+        <w:tc>
+          <w:p>
+            <w:pPr>
+              <w:pStyle w:val="Compact"/>
+              <w:jc w:val="center"/>
+            </w:pPr>
+            <w:r>
+              <w:t xml:space="preserve">2016</w:t>
+            </w:r>
+          </w:p>
+        </w:tc>
+        <w:tc>
+          <w:p>
+            <w:pPr>
+              <w:pStyle w:val="Compact"/>
+              <w:jc w:val="center"/>
+            </w:pPr>
+            <w:r>
+              <w:t xml:space="preserve">10</w:t>
+            </w:r>
+          </w:p>
+        </w:tc>
+        <w:tc>
+          <w:p>
+            <w:pPr>
+              <w:pStyle w:val="Compact"/>
+              <w:jc w:val="center"/>
+            </w:pPr>
+            <w:r>
+              <w:t xml:space="preserve">5303</w:t>
+            </w:r>
+          </w:p>
+        </w:tc>
+        <w:tc>
+          <w:p>
+            <w:pPr>
+              <w:pStyle w:val="Compact"/>
+              <w:jc w:val="center"/>
+            </w:pPr>
+            <w:r>
+              <w:t xml:space="preserve">5160</w:t>
+            </w:r>
+          </w:p>
+        </w:tc>
+        <w:tc>
+          <w:p>
+            <w:pPr>
+              <w:pStyle w:val="Compact"/>
+              <w:jc w:val="center"/>
+            </w:pPr>
+            <w:r>
+              <w:t xml:space="preserve">143</w:t>
+            </w:r>
+          </w:p>
+        </w:tc>
+      </w:tr>
+      <w:tr>
+        <w:tc>
+          <w:p>
+            <w:pPr>
+              <w:pStyle w:val="Compact"/>
+              <w:jc w:val="center"/>
+            </w:pPr>
+            <w:r>
+              <w:t xml:space="preserve">4570</w:t>
+            </w:r>
+          </w:p>
+        </w:tc>
+        <w:tc>
+          <w:p>
+            <w:pPr>
+              <w:pStyle w:val="Compact"/>
+              <w:jc w:val="center"/>
+            </w:pPr>
+            <w:r>
+              <w:t xml:space="preserve">1005</w:t>
+            </w:r>
+          </w:p>
+        </w:tc>
+        <w:tc>
+          <w:p>
+            <w:pPr>
+              <w:pStyle w:val="Compact"/>
+              <w:jc w:val="center"/>
+            </w:pPr>
+            <w:r>
+              <w:t xml:space="preserve">1005 - 玉米</w:t>
+            </w:r>
+          </w:p>
+        </w:tc>
+        <w:tc>
+          <w:p>
+            <w:pPr>
+              <w:pStyle w:val="Compact"/>
+              <w:jc w:val="center"/>
+            </w:pPr>
+            <w:r>
+              <w:t xml:space="preserve">2016</w:t>
+            </w:r>
+          </w:p>
+        </w:tc>
+        <w:tc>
+          <w:p>
+            <w:pPr>
+              <w:pStyle w:val="Compact"/>
+              <w:jc w:val="center"/>
+            </w:pPr>
+            <w:r>
+              <w:t xml:space="preserve">11</w:t>
+            </w:r>
+          </w:p>
+        </w:tc>
+        <w:tc>
+          <w:p>
+            <w:pPr>
+              <w:pStyle w:val="Compact"/>
+              <w:jc w:val="center"/>
+            </w:pPr>
+            <w:r>
+              <w:t xml:space="preserve">11522</w:t>
+            </w:r>
+          </w:p>
+        </w:tc>
+        <w:tc>
+          <w:p>
+            <w:pPr>
+              <w:pStyle w:val="Compact"/>
+              <w:jc w:val="center"/>
+            </w:pPr>
+            <w:r>
+              <w:t xml:space="preserve">5303</w:t>
+            </w:r>
+          </w:p>
+        </w:tc>
+        <w:tc>
+          <w:p>
+            <w:pPr>
+              <w:pStyle w:val="Compact"/>
+              <w:jc w:val="center"/>
+            </w:pPr>
+            <w:r>
+              <w:t xml:space="preserve">6219</w:t>
+            </w:r>
+          </w:p>
+        </w:tc>
+      </w:tr>
+      <w:tr>
+        <w:tc>
+          <w:p>
+            <w:pPr>
+              <w:pStyle w:val="Compact"/>
+              <w:jc w:val="center"/>
+            </w:pPr>
+            <w:r>
+              <w:t xml:space="preserve">4571</w:t>
+            </w:r>
+          </w:p>
+        </w:tc>
+        <w:tc>
+          <w:p>
+            <w:pPr>
+              <w:pStyle w:val="Compact"/>
+              <w:jc w:val="center"/>
+            </w:pPr>
+            <w:r>
+              <w:t xml:space="preserve">1005</w:t>
+            </w:r>
+          </w:p>
+        </w:tc>
+        <w:tc>
+          <w:p>
+            <w:pPr>
+              <w:pStyle w:val="Compact"/>
+              <w:jc w:val="center"/>
+            </w:pPr>
+            <w:r>
+              <w:t xml:space="preserve">1005 - 玉米</w:t>
+            </w:r>
+          </w:p>
+        </w:tc>
+        <w:tc>
+          <w:p>
+            <w:pPr>
+              <w:pStyle w:val="Compact"/>
+              <w:jc w:val="center"/>
+            </w:pPr>
+            <w:r>
+              <w:t xml:space="preserve">2016</w:t>
+            </w:r>
+          </w:p>
+        </w:tc>
+        <w:tc>
+          <w:p>
+            <w:pPr>
+              <w:pStyle w:val="Compact"/>
+              <w:jc w:val="center"/>
+            </w:pPr>
+            <w:r>
+              <w:t xml:space="preserve">12</w:t>
+            </w:r>
+          </w:p>
+        </w:tc>
+        <w:tc>
+          <w:p>
+            <w:pPr>
+              <w:pStyle w:val="Compact"/>
+              <w:jc w:val="center"/>
+            </w:pPr>
+            <w:r>
+              <w:t xml:space="preserve">38729</w:t>
+            </w:r>
+          </w:p>
+        </w:tc>
+        <w:tc>
+          <w:p>
+            <w:pPr>
+              <w:pStyle w:val="Compact"/>
+              <w:jc w:val="center"/>
+            </w:pPr>
+            <w:r>
+              <w:t xml:space="preserve">11522</w:t>
+            </w:r>
+          </w:p>
+        </w:tc>
+        <w:tc>
+          <w:p>
+            <w:pPr>
+              <w:pStyle w:val="Compact"/>
+              <w:jc w:val="center"/>
+            </w:pPr>
+            <w:r>
+              <w:t xml:space="preserve">27207</w:t>
+            </w:r>
+          </w:p>
+        </w:tc>
+      </w:tr>
+      <w:tr>
+        <w:tc>
+          <w:p>
+            <w:pPr>
+              <w:pStyle w:val="Compact"/>
+              <w:jc w:val="center"/>
+            </w:pPr>
+            <w:r>
+              <w:t xml:space="preserve">4628</w:t>
+            </w:r>
+          </w:p>
+        </w:tc>
+        <w:tc>
+          <w:p>
+            <w:pPr>
+              <w:pStyle w:val="Compact"/>
+              <w:jc w:val="center"/>
+            </w:pPr>
+            <w:r>
+              <w:t xml:space="preserve">1006</w:t>
+            </w:r>
+          </w:p>
+        </w:tc>
+        <w:tc>
+          <w:p>
+            <w:pPr>
+              <w:pStyle w:val="Compact"/>
+              <w:jc w:val="center"/>
+            </w:pPr>
+            <w:r>
+              <w:t xml:space="preserve">1006 - 稻谷、大米</w:t>
+            </w:r>
+          </w:p>
+        </w:tc>
+        <w:tc>
+          <w:p>
+            <w:pPr>
+              <w:pStyle w:val="Compact"/>
+              <w:jc w:val="center"/>
+            </w:pPr>
+            <w:r>
+              <w:t xml:space="preserve">2016</w:t>
+            </w:r>
+          </w:p>
+        </w:tc>
+        <w:tc>
+          <w:p>
+            <w:pPr>
+              <w:pStyle w:val="Compact"/>
+              <w:jc w:val="center"/>
+            </w:pPr>
+            <w:r>
+              <w:t xml:space="preserve">09</w:t>
+            </w:r>
+          </w:p>
+        </w:tc>
+        <w:tc>
+          <w:p>
+            <w:pPr>
+              <w:pStyle w:val="Compact"/>
+              <w:jc w:val="center"/>
+            </w:pPr>
+            <w:r>
+              <w:t xml:space="preserve">101107</w:t>
+            </w:r>
+          </w:p>
+        </w:tc>
+        <w:tc>
+          <w:p>
+            <w:pPr>
+              <w:pStyle w:val="Compact"/>
+              <w:jc w:val="center"/>
+            </w:pPr>
+            <w:r>
+              <w:t xml:space="preserve">87018</w:t>
+            </w:r>
+          </w:p>
+        </w:tc>
+        <w:tc>
+          <w:p>
+            <w:pPr>
+              <w:pStyle w:val="Compact"/>
+              <w:jc w:val="center"/>
+            </w:pPr>
+            <w:r>
+              <w:t xml:space="preserve">14088</w:t>
+            </w:r>
+          </w:p>
+        </w:tc>
+      </w:tr>
+      <w:tr>
+        <w:tc>
+          <w:p>
+            <w:pPr>
+              <w:pStyle w:val="Compact"/>
+              <w:jc w:val="center"/>
+            </w:pPr>
+            <w:r>
+              <w:t xml:space="preserve">4629</w:t>
+            </w:r>
+          </w:p>
+        </w:tc>
+        <w:tc>
+          <w:p>
+            <w:pPr>
+              <w:pStyle w:val="Compact"/>
+              <w:jc w:val="center"/>
+            </w:pPr>
+            <w:r>
+              <w:t xml:space="preserve">1006</w:t>
+            </w:r>
+          </w:p>
+        </w:tc>
+        <w:tc>
+          <w:p>
+            <w:pPr>
+              <w:pStyle w:val="Compact"/>
+              <w:jc w:val="center"/>
+            </w:pPr>
+            <w:r>
+              <w:t xml:space="preserve">1006 - 稻谷、大米</w:t>
+            </w:r>
+          </w:p>
+        </w:tc>
+        <w:tc>
+          <w:p>
+            <w:pPr>
+              <w:pStyle w:val="Compact"/>
+              <w:jc w:val="center"/>
+            </w:pPr>
+            <w:r>
+              <w:t xml:space="preserve">2016</w:t>
+            </w:r>
+          </w:p>
+        </w:tc>
+        <w:tc>
+          <w:p>
+            <w:pPr>
+              <w:pStyle w:val="Compact"/>
+              <w:jc w:val="center"/>
+            </w:pPr>
+            <w:r>
+              <w:t xml:space="preserve">10</w:t>
+            </w:r>
+          </w:p>
+        </w:tc>
+        <w:tc>
+          <w:p>
+            <w:pPr>
+              <w:pStyle w:val="Compact"/>
+              <w:jc w:val="center"/>
+            </w:pPr>
+            <w:r>
+              <w:t xml:space="preserve">95166</w:t>
+            </w:r>
+          </w:p>
+        </w:tc>
+        <w:tc>
+          <w:p>
+            <w:pPr>
+              <w:pStyle w:val="Compact"/>
+              <w:jc w:val="center"/>
+            </w:pPr>
+            <w:r>
+              <w:t xml:space="preserve">101107</w:t>
+            </w:r>
+          </w:p>
+        </w:tc>
+        <w:tc>
+          <w:p>
+            <w:pPr>
+              <w:pStyle w:val="Compact"/>
+              <w:jc w:val="center"/>
+            </w:pPr>
+            <w:r>
+              <w:t xml:space="preserve">-5941</w:t>
+            </w:r>
+          </w:p>
+        </w:tc>
+      </w:tr>
+      <w:tr>
+        <w:tc>
+          <w:p>
+            <w:pPr>
+              <w:pStyle w:val="Compact"/>
+              <w:jc w:val="center"/>
+            </w:pPr>
+            <w:r>
+              <w:t xml:space="preserve">4630</w:t>
+            </w:r>
+          </w:p>
+        </w:tc>
+        <w:tc>
+          <w:p>
+            <w:pPr>
+              <w:pStyle w:val="Compact"/>
+              <w:jc w:val="center"/>
+            </w:pPr>
+            <w:r>
+              <w:t xml:space="preserve">1006</w:t>
+            </w:r>
+          </w:p>
+        </w:tc>
+        <w:tc>
+          <w:p>
+            <w:pPr>
+              <w:pStyle w:val="Compact"/>
+              <w:jc w:val="center"/>
+            </w:pPr>
+            <w:r>
+              <w:t xml:space="preserve">1006 - 稻谷、大米</w:t>
+            </w:r>
+          </w:p>
+        </w:tc>
+        <w:tc>
+          <w:p>
+            <w:pPr>
+              <w:pStyle w:val="Compact"/>
+              <w:jc w:val="center"/>
+            </w:pPr>
+            <w:r>
+              <w:t xml:space="preserve">2016</w:t>
+            </w:r>
+          </w:p>
+        </w:tc>
+        <w:tc>
+          <w:p>
+            <w:pPr>
+              <w:pStyle w:val="Compact"/>
+              <w:jc w:val="center"/>
+            </w:pPr>
+            <w:r>
+              <w:t xml:space="preserve">11</w:t>
+            </w:r>
+          </w:p>
+        </w:tc>
+        <w:tc>
+          <w:p>
+            <w:pPr>
+              <w:pStyle w:val="Compact"/>
+              <w:jc w:val="center"/>
+            </w:pPr>
+            <w:r>
+              <w:t xml:space="preserve">142753</w:t>
+            </w:r>
+          </w:p>
+        </w:tc>
+        <w:tc>
+          <w:p>
+            <w:pPr>
+              <w:pStyle w:val="Compact"/>
+              <w:jc w:val="center"/>
+            </w:pPr>
+            <w:r>
+              <w:t xml:space="preserve">95166</w:t>
+            </w:r>
+          </w:p>
+        </w:tc>
+        <w:tc>
+          <w:p>
+            <w:pPr>
+              <w:pStyle w:val="Compact"/>
+              <w:jc w:val="center"/>
+            </w:pPr>
+            <w:r>
+              <w:t xml:space="preserve">47587</w:t>
+            </w:r>
+          </w:p>
+        </w:tc>
+      </w:tr>
+      <w:tr>
+        <w:tc>
+          <w:p>
+            <w:pPr>
+              <w:pStyle w:val="Compact"/>
+              <w:jc w:val="center"/>
+            </w:pPr>
+            <w:r>
+              <w:t xml:space="preserve">4631</w:t>
+            </w:r>
+          </w:p>
+        </w:tc>
+        <w:tc>
+          <w:p>
+            <w:pPr>
+              <w:pStyle w:val="Compact"/>
+              <w:jc w:val="center"/>
+            </w:pPr>
+            <w:r>
+              <w:t xml:space="preserve">1006</w:t>
+            </w:r>
+          </w:p>
+        </w:tc>
+        <w:tc>
+          <w:p>
+            <w:pPr>
+              <w:pStyle w:val="Compact"/>
+              <w:jc w:val="center"/>
+            </w:pPr>
+            <w:r>
+              <w:t xml:space="preserve">1006 - 稻谷、大米</w:t>
+            </w:r>
+          </w:p>
+        </w:tc>
+        <w:tc>
+          <w:p>
+            <w:pPr>
+              <w:pStyle w:val="Compact"/>
+              <w:jc w:val="center"/>
+            </w:pPr>
+            <w:r>
+              <w:t xml:space="preserve">2016</w:t>
+            </w:r>
+          </w:p>
+        </w:tc>
+        <w:tc>
+          <w:p>
+            <w:pPr>
+              <w:pStyle w:val="Compact"/>
+              <w:jc w:val="center"/>
+            </w:pPr>
+            <w:r>
+              <w:t xml:space="preserve">12</w:t>
+            </w:r>
+          </w:p>
+        </w:tc>
+        <w:tc>
+          <w:p>
+            <w:pPr>
+              <w:pStyle w:val="Compact"/>
+              <w:jc w:val="center"/>
+            </w:pPr>
+            <w:r>
+              <w:t xml:space="preserve">199596</w:t>
+            </w:r>
+          </w:p>
+        </w:tc>
+        <w:tc>
+          <w:p>
+            <w:pPr>
+              <w:pStyle w:val="Compact"/>
+              <w:jc w:val="center"/>
+            </w:pPr>
+            <w:r>
+              <w:t xml:space="preserve">142753</w:t>
+            </w:r>
+          </w:p>
+        </w:tc>
+        <w:tc>
+          <w:p>
+            <w:pPr>
+              <w:pStyle w:val="Compact"/>
+              <w:jc w:val="center"/>
+            </w:pPr>
+            <w:r>
+              <w:t xml:space="preserve">56843</w:t>
+            </w:r>
+          </w:p>
+        </w:tc>
+      </w:tr>
+      <w:tr>
+        <w:tc>
+          <w:p>
+            <w:pPr>
+              <w:pStyle w:val="Compact"/>
+              <w:jc w:val="center"/>
+            </w:pPr>
+            <w:r>
+              <w:t xml:space="preserve">5362</w:t>
+            </w:r>
+          </w:p>
+        </w:tc>
+        <w:tc>
+          <w:p>
+            <w:pPr>
+              <w:pStyle w:val="Compact"/>
+              <w:jc w:val="center"/>
+            </w:pPr>
+            <w:r>
+              <w:t xml:space="preserve">1201</w:t>
+            </w:r>
+          </w:p>
+        </w:tc>
+        <w:tc>
+          <w:p>
+            <w:pPr>
+              <w:pStyle w:val="Compact"/>
+              <w:jc w:val="center"/>
+            </w:pPr>
+            <w:r>
+              <w:t xml:space="preserve">1201 - 大豆，不论是否破碎</w:t>
+            </w:r>
+          </w:p>
+        </w:tc>
+        <w:tc>
+          <w:p>
+            <w:pPr>
+              <w:pStyle w:val="Compact"/>
+              <w:jc w:val="center"/>
+            </w:pPr>
+            <w:r>
+              <w:t xml:space="preserve">2016</w:t>
+            </w:r>
+          </w:p>
+        </w:tc>
+        <w:tc>
+          <w:p>
+            <w:pPr>
+              <w:pStyle w:val="Compact"/>
+              <w:jc w:val="center"/>
+            </w:pPr>
+            <w:r>
+              <w:t xml:space="preserve">09</w:t>
+            </w:r>
+          </w:p>
+        </w:tc>
+        <w:tc>
+          <w:p>
+            <w:pPr>
+              <w:pStyle w:val="Compact"/>
+              <w:jc w:val="center"/>
+            </w:pPr>
+            <w:r>
+              <w:t xml:space="preserve">3078517</w:t>
+            </w:r>
+          </w:p>
+        </w:tc>
+        <w:tc>
+          <w:p>
+            <w:pPr>
+              <w:pStyle w:val="Compact"/>
+              <w:jc w:val="center"/>
+            </w:pPr>
+            <w:r>
+              <w:t xml:space="preserve">3292747</w:t>
+            </w:r>
+          </w:p>
+        </w:tc>
+        <w:tc>
+          <w:p>
+            <w:pPr>
+              <w:pStyle w:val="Compact"/>
+              <w:jc w:val="center"/>
+            </w:pPr>
+            <w:r>
+              <w:t xml:space="preserve">-214230</w:t>
+            </w:r>
+          </w:p>
+        </w:tc>
+      </w:tr>
+      <w:tr>
+        <w:tc>
+          <w:p>
+            <w:pPr>
+              <w:pStyle w:val="Compact"/>
+              <w:jc w:val="center"/>
+            </w:pPr>
+            <w:r>
+              <w:t xml:space="preserve">5363</w:t>
+            </w:r>
+          </w:p>
+        </w:tc>
+        <w:tc>
+          <w:p>
+            <w:pPr>
+              <w:pStyle w:val="Compact"/>
+              <w:jc w:val="center"/>
+            </w:pPr>
+            <w:r>
+              <w:t xml:space="preserve">1201</w:t>
+            </w:r>
+          </w:p>
+        </w:tc>
+        <w:tc>
+          <w:p>
+            <w:pPr>
+              <w:pStyle w:val="Compact"/>
+              <w:jc w:val="center"/>
+            </w:pPr>
+            <w:r>
+              <w:t xml:space="preserve">1201 - 大豆，不论是否破碎</w:t>
+            </w:r>
+          </w:p>
+        </w:tc>
+        <w:tc>
+          <w:p>
+            <w:pPr>
+              <w:pStyle w:val="Compact"/>
+              <w:jc w:val="center"/>
+            </w:pPr>
+            <w:r>
+              <w:t xml:space="preserve">2016</w:t>
+            </w:r>
+          </w:p>
+        </w:tc>
+        <w:tc>
+          <w:p>
+            <w:pPr>
+              <w:pStyle w:val="Compact"/>
+              <w:jc w:val="center"/>
+            </w:pPr>
+            <w:r>
+              <w:t xml:space="preserve">10</w:t>
+            </w:r>
+          </w:p>
+        </w:tc>
+        <w:tc>
+          <w:p>
+            <w:pPr>
+              <w:pStyle w:val="Compact"/>
+              <w:jc w:val="center"/>
+            </w:pPr>
+            <w:r>
+              <w:t xml:space="preserve">2248721</w:t>
+            </w:r>
+          </w:p>
+        </w:tc>
+        <w:tc>
+          <w:p>
+            <w:pPr>
+              <w:pStyle w:val="Compact"/>
+              <w:jc w:val="center"/>
+            </w:pPr>
+            <w:r>
+              <w:t xml:space="preserve">3078517</w:t>
+            </w:r>
+          </w:p>
+        </w:tc>
+        <w:tc>
+          <w:p>
+            <w:pPr>
+              <w:pStyle w:val="Compact"/>
+              <w:jc w:val="center"/>
+            </w:pPr>
+            <w:r>
+              <w:t xml:space="preserve">-829795</w:t>
+            </w:r>
+          </w:p>
+        </w:tc>
+      </w:tr>
+      <w:tr>
+        <w:tc>
+          <w:p>
+            <w:pPr>
+              <w:pStyle w:val="Compact"/>
+              <w:jc w:val="center"/>
+            </w:pPr>
+            <w:r>
+              <w:t xml:space="preserve">5364</w:t>
+            </w:r>
+          </w:p>
+        </w:tc>
+        <w:tc>
+          <w:p>
+            <w:pPr>
+              <w:pStyle w:val="Compact"/>
+              <w:jc w:val="center"/>
+            </w:pPr>
+            <w:r>
+              <w:t xml:space="preserve">1201</w:t>
+            </w:r>
+          </w:p>
+        </w:tc>
+        <w:tc>
+          <w:p>
+            <w:pPr>
+              <w:pStyle w:val="Compact"/>
+              <w:jc w:val="center"/>
+            </w:pPr>
+            <w:r>
+              <w:t xml:space="preserve">1201 - 大豆，不论是否破碎</w:t>
+            </w:r>
+          </w:p>
+        </w:tc>
+        <w:tc>
+          <w:p>
+            <w:pPr>
+              <w:pStyle w:val="Compact"/>
+              <w:jc w:val="center"/>
+            </w:pPr>
+            <w:r>
+              <w:t xml:space="preserve">2016</w:t>
+            </w:r>
+          </w:p>
+        </w:tc>
+        <w:tc>
+          <w:p>
+            <w:pPr>
+              <w:pStyle w:val="Compact"/>
+              <w:jc w:val="center"/>
+            </w:pPr>
+            <w:r>
+              <w:t xml:space="preserve">11</w:t>
+            </w:r>
+          </w:p>
+        </w:tc>
+        <w:tc>
+          <w:p>
+            <w:pPr>
+              <w:pStyle w:val="Compact"/>
+              <w:jc w:val="center"/>
+            </w:pPr>
+            <w:r>
+              <w:t xml:space="preserve">3382301</w:t>
+            </w:r>
+          </w:p>
+        </w:tc>
+        <w:tc>
+          <w:p>
+            <w:pPr>
+              <w:pStyle w:val="Compact"/>
+              <w:jc w:val="center"/>
+            </w:pPr>
+            <w:r>
+              <w:t xml:space="preserve">2248721</w:t>
+            </w:r>
+          </w:p>
+        </w:tc>
+        <w:tc>
+          <w:p>
+            <w:pPr>
+              <w:pStyle w:val="Compact"/>
+              <w:jc w:val="center"/>
+            </w:pPr>
+            <w:r>
+              <w:t xml:space="preserve">1133579</w:t>
+            </w:r>
+          </w:p>
+        </w:tc>
+      </w:tr>
+      <w:tr>
+        <w:tc>
+          <w:p>
+            <w:pPr>
+              <w:pStyle w:val="Compact"/>
+              <w:jc w:val="center"/>
+            </w:pPr>
+            <w:r>
+              <w:t xml:space="preserve">5365</w:t>
+            </w:r>
+          </w:p>
+        </w:tc>
+        <w:tc>
+          <w:p>
+            <w:pPr>
+              <w:pStyle w:val="Compact"/>
+              <w:jc w:val="center"/>
+            </w:pPr>
+            <w:r>
+              <w:t xml:space="preserve">1201</w:t>
+            </w:r>
+          </w:p>
+        </w:tc>
+        <w:tc>
+          <w:p>
+            <w:pPr>
+              <w:pStyle w:val="Compact"/>
+              <w:jc w:val="center"/>
+            </w:pPr>
+            <w:r>
+              <w:t xml:space="preserve">1201 - 大豆，不论是否破碎</w:t>
+            </w:r>
+          </w:p>
+        </w:tc>
+        <w:tc>
+          <w:p>
+            <w:pPr>
+              <w:pStyle w:val="Compact"/>
+              <w:jc w:val="center"/>
+            </w:pPr>
+            <w:r>
+              <w:t xml:space="preserve">2016</w:t>
+            </w:r>
+          </w:p>
+        </w:tc>
+        <w:tc>
+          <w:p>
+            <w:pPr>
+              <w:pStyle w:val="Compact"/>
+              <w:jc w:val="center"/>
+            </w:pPr>
+            <w:r>
+              <w:t xml:space="preserve">12</w:t>
+            </w:r>
+          </w:p>
+        </w:tc>
+        <w:tc>
+          <w:p>
+            <w:pPr>
+              <w:pStyle w:val="Compact"/>
+              <w:jc w:val="center"/>
+            </w:pPr>
+            <w:r>
+              <w:t xml:space="preserve">3927236</w:t>
+            </w:r>
+          </w:p>
+        </w:tc>
+        <w:tc>
+          <w:p>
+            <w:pPr>
+              <w:pStyle w:val="Compact"/>
+              <w:jc w:val="center"/>
+            </w:pPr>
+            <w:r>
+              <w:t xml:space="preserve">3382301</w:t>
+            </w:r>
+          </w:p>
+        </w:tc>
+        <w:tc>
+          <w:p>
+            <w:pPr>
+              <w:pStyle w:val="Compact"/>
+              <w:jc w:val="center"/>
+            </w:pPr>
+            <w:r>
+              <w:t xml:space="preserve">544936</w:t>
+            </w:r>
+          </w:p>
+        </w:tc>
+      </w:tr>
+    </w:tbl>
+    <w:p>
+      <w:pPr>
+        <w:pStyle w:val="2"/>
+      </w:pPr>
+      <w:bookmarkStart w:id="33" w:name="得到变动因素1由于新加入国家引起贸易变动"/>
+      <w:r>
+        <w:t xml:space="preserve">得到变动因素1：由于新加入国家引起贸易变动</w:t>
+      </w:r>
+      <w:bookmarkEnd w:id="33"/>
+    </w:p>
+    <w:p>
+      <w:pPr>
+        <w:pStyle w:val="3"/>
+      </w:pPr>
+      <w:bookmarkStart w:id="34" w:name="理论表达-1"/>
+      <w:r>
+        <w:t xml:space="preserve">理论表达</w:t>
+      </w:r>
+      <w:bookmarkEnd w:id="34"/>
+    </w:p>
+    <w:p>
+      <w:pPr>
+        <w:pStyle w:val="FirstParagraph"/>
+      </w:pPr>
+      <m:oMathPara>
+        <m:oMathParaPr>
+          <m:jc m:val="center"/>
+        </m:oMathParaPr>
+        <m:oMath>
+          <m:r>
+            <m:t>Δ</m:t>
+          </m:r>
+          <m:sSub>
+            <m:e>
+              <m:r>
+                <m:t>X</m:t>
+              </m:r>
+            </m:e>
+            <m:sub>
+              <m:r>
+                <m:t>t</m:t>
+              </m:r>
+            </m:sub>
+          </m:sSub>
+          <m:r>
+            <m:t>=</m:t>
+          </m:r>
+          <m:nary>
+            <m:naryPr>
+              <m:chr m:val="∑"/>
+              <m:limLoc m:val="undOvr"/>
+              <m:subHide m:val="0"/>
+              <m:supHide m:val="1"/>
+            </m:naryPr>
+            <m:sub>
+              <m:r>
+                <m:t>c</m:t>
+              </m:r>
+              <m:r>
+                <m:t>∈</m:t>
+              </m:r>
+              <m:r>
+                <m:t>N</m:t>
+              </m:r>
+            </m:sub>
+            <m:sup>
+              <m:r>
+                <m:t>​</m:t>
+              </m:r>
+            </m:sup>
+            <m:e>
+              <m:sSub>
+                <m:e>
+                  <m:r>
+                    <m:t>X</m:t>
+                  </m:r>
+                </m:e>
+                <m:sub>
+                  <m:r>
+                    <m:t>c</m:t>
+                  </m:r>
+                  <m:r>
+                    <m:t>t</m:t>
+                  </m:r>
+                </m:sub>
+              </m:sSub>
+            </m:e>
+          </m:nary>
+          <m:r>
+            <m:t>−</m:t>
+          </m:r>
+          <m:nary>
+            <m:naryPr>
+              <m:chr m:val="∑"/>
+              <m:limLoc m:val="undOvr"/>
+              <m:subHide m:val="0"/>
+              <m:supHide m:val="1"/>
+            </m:naryPr>
+            <m:sub>
+              <m:r>
+                <m:t>c</m:t>
+              </m:r>
+              <m:r>
+                <m:t>∈</m:t>
+              </m:r>
+              <m:r>
+                <m:t>E</m:t>
+              </m:r>
+            </m:sub>
+            <m:sup>
+              <m:r>
+                <m:t>​</m:t>
+              </m:r>
+            </m:sup>
+            <m:e>
+              <m:sSub>
+                <m:e>
+                  <m:r>
+                    <m:t>X</m:t>
+                  </m:r>
+                </m:e>
+                <m:sub>
+                  <m:r>
+                    <m:t>c</m:t>
+                  </m:r>
+                  <m:r>
+                    <m:t>t</m:t>
+                  </m:r>
+                  <m:r>
+                    <m:t>−</m:t>
+                  </m:r>
+                  <m:r>
+                    <m:t>1</m:t>
+                  </m:r>
+                </m:sub>
+              </m:sSub>
+            </m:e>
+          </m:nary>
+          <m:r>
+            <m:t>+</m:t>
+          </m:r>
+          <m:nary>
+            <m:naryPr>
+              <m:chr m:val="∑"/>
+              <m:limLoc m:val="undOvr"/>
+              <m:subHide m:val="0"/>
+              <m:supHide m:val="1"/>
+            </m:naryPr>
+            <m:sub>
+              <m:r>
+                <m:t>c</m:t>
+              </m:r>
+              <m:r>
+                <m:t>∈</m:t>
+              </m:r>
+              <m:r>
+                <m:t>C</m:t>
+              </m:r>
+            </m:sub>
+            <m:sup>
+              <m:r>
+                <m:t>​</m:t>
+              </m:r>
+            </m:sup>
+            <m:e>
+              <m:r>
+                <m:t>Δ</m:t>
+              </m:r>
+            </m:e>
+          </m:nary>
+          <m:sSub>
+            <m:e>
+              <m:r>
+                <m:t>X</m:t>
+              </m:r>
+            </m:e>
+            <m:sub>
+              <m:r>
+                <m:t>c</m:t>
+              </m:r>
+              <m:r>
+                <m:t>t</m:t>
+              </m:r>
+            </m:sub>
+          </m:sSub>
+        </m:oMath>
+      </m:oMathPara>
+    </w:p>
+    <w:p>
+      <w:pPr>
+        <w:pStyle w:val="FirstParagraph"/>
+      </w:pPr>
+      <w:r>
+        <w:t xml:space="preserve">其中：</w:t>
+      </w:r>
+    </w:p>
+    <w:p>
+      <w:pPr>
+        <w:pStyle w:val="a0"/>
+      </w:pPr>
+      <m:oMathPara>
+        <m:oMathParaPr>
+          <m:jc m:val="center"/>
+        </m:oMathParaPr>
+        <m:oMath>
+          <m:r>
+            <m:t>Δ</m:t>
+          </m:r>
+          <m:sSub>
+            <m:e>
+              <m:r>
+                <m:t>X</m:t>
+              </m:r>
+            </m:e>
+            <m:sub>
+              <m:r>
+                <m:t>c</m:t>
+              </m:r>
+              <m:r>
+                <m:t>t</m:t>
+              </m:r>
+            </m:sub>
+          </m:sSub>
+          <m:r>
+            <m:t>=</m:t>
+          </m:r>
+          <m:nary>
+            <m:naryPr>
+              <m:chr m:val="∑"/>
+              <m:limLoc m:val="undOvr"/>
+              <m:subHide m:val="0"/>
+              <m:supHide m:val="1"/>
+            </m:naryPr>
+            <m:sub>
+              <m:r>
+                <m:t>j</m:t>
+              </m:r>
+              <m:r>
+                <m:t>∈</m:t>
+              </m:r>
+              <m:sSub>
+                <m:e>
+                  <m:r>
+                    <m:t>G</m:t>
+                  </m:r>
+                </m:e>
+                <m:sub>
+                  <m:r>
+                    <m:t>c</m:t>
+                  </m:r>
+                </m:sub>
+              </m:sSub>
+            </m:sub>
+            <m:sup>
+              <m:r>
+                <m:t>​</m:t>
+              </m:r>
+            </m:sup>
+            <m:e>
+              <m:r>
+                <m:t>Δ</m:t>
+              </m:r>
+            </m:e>
+          </m:nary>
+          <m:sSub>
+            <m:e>
+              <m:r>
+                <m:t>X</m:t>
+              </m:r>
+            </m:e>
+            <m:sub>
+              <m:r>
+                <m:t>c</m:t>
+              </m:r>
+              <m:r>
+                <m:t>j</m:t>
+              </m:r>
+              <m:r>
+                <m:t>t</m:t>
+              </m:r>
+            </m:sub>
+          </m:sSub>
+          <m:r>
+            <m:t>+</m:t>
+          </m:r>
+          <m:nary>
+            <m:naryPr>
+              <m:chr m:val="∑"/>
+              <m:limLoc m:val="undOvr"/>
+              <m:subHide m:val="0"/>
+              <m:supHide m:val="1"/>
+            </m:naryPr>
+            <m:sub>
+              <m:r>
+                <m:t>j</m:t>
+              </m:r>
+              <m:r>
+                <m:t>∈</m:t>
+              </m:r>
+              <m:sSub>
+                <m:e>
+                  <m:r>
+                    <m:t>S</m:t>
+                  </m:r>
+                </m:e>
+                <m:sub>
+                  <m:r>
+                    <m:t>c</m:t>
+                  </m:r>
+                </m:sub>
+              </m:sSub>
+            </m:sub>
+            <m:sup>
+              <m:r>
+                <m:t>​</m:t>
+              </m:r>
+            </m:sup>
+            <m:e>
+              <m:r>
+                <m:t>Δ</m:t>
+              </m:r>
+            </m:e>
+          </m:nary>
+          <m:sSub>
+            <m:e>
+              <m:r>
+                <m:t>X</m:t>
+              </m:r>
+            </m:e>
+            <m:sub>
+              <m:r>
+                <m:t>c</m:t>
+              </m:r>
+              <m:r>
+                <m:t>t</m:t>
+              </m:r>
+            </m:sub>
+          </m:sSub>
+        </m:oMath>
+      </m:oMathPara>
+    </w:p>
+    <w:p>
+      <w:pPr>
+        <w:pStyle w:val="3"/>
+      </w:pPr>
+      <w:bookmarkStart w:id="35" w:name="代码操作-1"/>
+      <w:r>
+        <w:t xml:space="preserve">代码操作</w:t>
+      </w:r>
+      <w:bookmarkEnd w:id="35"/>
+    </w:p>
+    <w:p>
+      <w:pPr>
+        <w:pStyle w:val="SourceCode"/>
+      </w:pPr>
+      <w:r>
+        <w:rPr>
+          <w:rStyle w:val="NormalTok"/>
+        </w:rPr>
+        <w:t xml:space="preserve">rm_list &lt;-</w:t>
+      </w:r>
+      <w:r>
+        <w:rPr>
+          <w:rStyle w:val="StringTok"/>
+        </w:rPr>
+        <w:t xml:space="preserve"> </w:t>
+      </w:r>
+      <w:r>
+        <w:rPr>
+          <w:rStyle w:val="KeywordTok"/>
+        </w:rPr>
+        <w:t xml:space="preserve">c</w:t>
+      </w:r>
+      <w:r>
+        <w:rPr>
+          <w:rStyle w:val="NormalTok"/>
+        </w:rPr>
+        <w:t xml:space="preserve">(</w:t>
+      </w:r>
+      <w:r>
+        <w:rPr>
+          <w:rStyle w:val="StringTok"/>
+        </w:rPr>
+        <w:t xml:space="preserve">"var"</w:t>
+      </w:r>
+      <w:r>
+        <w:rPr>
+          <w:rStyle w:val="NormalTok"/>
+        </w:rPr>
+        <w:t xml:space="preserve">, </w:t>
+      </w:r>
+      <w:r>
+        <w:rPr>
+          <w:rStyle w:val="StringTok"/>
+        </w:rPr>
+        <w:t xml:space="preserve">"ym"</w:t>
+      </w:r>
+      <w:r>
+        <w:rPr>
+          <w:rStyle w:val="NormalTok"/>
+        </w:rPr>
+        <w:t xml:space="preserve">, </w:t>
+      </w:r>
+      <w:r>
+        <w:rPr>
+          <w:rStyle w:val="StringTok"/>
+        </w:rPr>
+        <w:t xml:space="preserve">"country_code"</w:t>
+      </w:r>
+      <w:r>
+        <w:rPr>
+          <w:rStyle w:val="NormalTok"/>
+        </w:rPr>
+        <w:t xml:space="preserve">)</w:t>
+      </w:r>
+      <w:r>
+        <w:br/>
+      </w:r>
+      <w:r>
+        <w:rPr>
+          <w:rStyle w:val="NormalTok"/>
+        </w:rPr>
+        <w:t xml:space="preserve">tbl_newer &lt;-</w:t>
+      </w:r>
+      <w:r>
+        <w:rPr>
+          <w:rStyle w:val="StringTok"/>
+        </w:rPr>
+        <w:t xml:space="preserve"> </w:t>
+      </w:r>
+      <w:r>
+        <w:rPr>
+          <w:rStyle w:val="NormalTok"/>
+        </w:rPr>
+        <w:t xml:space="preserve">tbl_hsclear </w:t>
+      </w:r>
+      <w:r>
+        <w:rPr>
+          <w:rStyle w:val="OperatorTok"/>
+        </w:rPr>
+        <w:t xml:space="preserve">%&gt;%</w:t>
+      </w:r>
+      <w:r>
+        <w:br/>
+      </w:r>
+      <w:r>
+        <w:rPr>
+          <w:rStyle w:val="StringTok"/>
+        </w:rPr>
+        <w:t xml:space="preserve">  </w:t>
+      </w:r>
+      <w:r>
+        <w:rPr>
+          <w:rStyle w:val="KeywordTok"/>
+        </w:rPr>
+        <w:t xml:space="preserve">select</w:t>
+      </w:r>
+      <w:r>
+        <w:rPr>
+          <w:rStyle w:val="NormalTok"/>
+        </w:rPr>
+        <w:t xml:space="preserve">(</w:t>
+      </w:r>
+      <w:r>
+        <w:rPr>
+          <w:rStyle w:val="OperatorTok"/>
+        </w:rPr>
+        <w:t xml:space="preserve">-</w:t>
+      </w:r>
+      <w:r>
+        <w:rPr>
+          <w:rStyle w:val="KeywordTok"/>
+        </w:rPr>
+        <w:t xml:space="preserve">all_of</w:t>
+      </w:r>
+      <w:r>
+        <w:rPr>
+          <w:rStyle w:val="NormalTok"/>
+        </w:rPr>
+        <w:t xml:space="preserve">(rm_list)) </w:t>
+      </w:r>
+      <w:r>
+        <w:rPr>
+          <w:rStyle w:val="OperatorTok"/>
+        </w:rPr>
+        <w:t xml:space="preserve">%&gt;%</w:t>
+      </w:r>
+      <w:r>
+        <w:br/>
+      </w:r>
+      <w:r>
+        <w:rPr>
+          <w:rStyle w:val="StringTok"/>
+        </w:rPr>
+        <w:t xml:space="preserve">  </w:t>
+      </w:r>
+      <w:r>
+        <w:rPr>
+          <w:rStyle w:val="KeywordTok"/>
+        </w:rPr>
+        <w:t xml:space="preserve">filter</w:t>
+      </w:r>
+      <w:r>
+        <w:rPr>
+          <w:rStyle w:val="NormalTok"/>
+        </w:rPr>
+        <w:t xml:space="preserve">(country_id</w:t>
+      </w:r>
+      <w:r>
+        <w:rPr>
+          <w:rStyle w:val="OperatorTok"/>
+        </w:rPr>
+        <w:t xml:space="preserve">!=</w:t>
+      </w:r>
+      <w:r>
+        <w:rPr>
+          <w:rStyle w:val="DecValTok"/>
+        </w:rPr>
+        <w:t xml:space="preserve">1</w:t>
+      </w:r>
+      <w:r>
+        <w:rPr>
+          <w:rStyle w:val="NormalTok"/>
+        </w:rPr>
+        <w:t xml:space="preserve">) </w:t>
+      </w:r>
+      <w:r>
+        <w:rPr>
+          <w:rStyle w:val="OperatorTok"/>
+        </w:rPr>
+        <w:t xml:space="preserve">%&gt;%</w:t>
+      </w:r>
+      <w:r>
+        <w:br/>
+      </w:r>
+      <w:r>
+        <w:rPr>
+          <w:rStyle w:val="StringTok"/>
+        </w:rPr>
+        <w:t xml:space="preserve">  </w:t>
+      </w:r>
+      <w:r>
+        <w:rPr>
+          <w:rStyle w:val="KeywordTok"/>
+        </w:rPr>
+        <w:t xml:space="preserve">group_by</w:t>
+      </w:r>
+      <w:r>
+        <w:rPr>
+          <w:rStyle w:val="NormalTok"/>
+        </w:rPr>
+        <w:t xml:space="preserve">(code_prod, product, year, month) </w:t>
+      </w:r>
+      <w:r>
+        <w:rPr>
+          <w:rStyle w:val="OperatorTok"/>
+        </w:rPr>
+        <w:t xml:space="preserve">%&gt;%</w:t>
+      </w:r>
+      <w:r>
+        <w:br/>
+      </w:r>
+      <w:r>
+        <w:rPr>
+          <w:rStyle w:val="StringTok"/>
+        </w:rPr>
+        <w:t xml:space="preserve">  </w:t>
+      </w:r>
+      <w:r>
+        <w:rPr>
+          <w:rStyle w:val="KeywordTok"/>
+        </w:rPr>
+        <w:t xml:space="preserve">nest</w:t>
+      </w:r>
+      <w:r>
+        <w:rPr>
+          <w:rStyle w:val="NormalTok"/>
+        </w:rPr>
+        <w:t xml:space="preserve">() </w:t>
+      </w:r>
+      <w:r>
+        <w:rPr>
+          <w:rStyle w:val="OperatorTok"/>
+        </w:rPr>
+        <w:t xml:space="preserve">%&gt;%</w:t>
+      </w:r>
+      <w:r>
+        <w:br/>
+      </w:r>
+      <w:r>
+        <w:rPr>
+          <w:rStyle w:val="StringTok"/>
+        </w:rPr>
+        <w:t xml:space="preserve">  </w:t>
+      </w:r>
+      <w:r>
+        <w:rPr>
+          <w:rStyle w:val="KeywordTok"/>
+        </w:rPr>
+        <w:t xml:space="preserve">ungroup</w:t>
+      </w:r>
+      <w:r>
+        <w:rPr>
+          <w:rStyle w:val="NormalTok"/>
+        </w:rPr>
+        <w:t xml:space="preserve">() </w:t>
+      </w:r>
+      <w:r>
+        <w:rPr>
+          <w:rStyle w:val="OperatorTok"/>
+        </w:rPr>
+        <w:t xml:space="preserve">%&gt;%</w:t>
+      </w:r>
+      <w:r>
+        <w:br/>
+      </w:r>
+      <w:r>
+        <w:rPr>
+          <w:rStyle w:val="StringTok"/>
+        </w:rPr>
+        <w:t xml:space="preserve">  </w:t>
+      </w:r>
+      <w:r>
+        <w:rPr>
+          <w:rStyle w:val="KeywordTok"/>
+        </w:rPr>
+        <w:t xml:space="preserve">rename</w:t>
+      </w:r>
+      <w:r>
+        <w:rPr>
+          <w:rStyle w:val="NormalTok"/>
+        </w:rPr>
+        <w:t xml:space="preserve">(</w:t>
+      </w:r>
+      <w:r>
+        <w:rPr>
+          <w:rStyle w:val="StringTok"/>
+        </w:rPr>
+        <w:t xml:space="preserve">"dt_l0"</w:t>
+      </w:r>
+      <w:r>
+        <w:rPr>
+          <w:rStyle w:val="NormalTok"/>
+        </w:rPr>
+        <w:t xml:space="preserve">=</w:t>
+      </w:r>
+      <w:r>
+        <w:rPr>
+          <w:rStyle w:val="StringTok"/>
+        </w:rPr>
+        <w:t xml:space="preserve">"data"</w:t>
+      </w:r>
+      <w:r>
+        <w:rPr>
+          <w:rStyle w:val="NormalTok"/>
+        </w:rPr>
+        <w:t xml:space="preserve">)</w:t>
       </w:r>
     </w:p>
     <w:sectPr>
@@ -3003,6 +7084,118 @@
     <w:lvl w:ilvl="8">
       <w:start w:val="2"/>
       <w:numFmt w:val="decimal"/>
+      <w:lvlText w:val="%9."/>
+      <w:lvlJc w:val="left"/>
+      <w:pPr>
+        <w:tabs>
+          <w:tab w:val="num" w:pos="5760"/>
+        </w:tabs>
+        <w:ind w:left="6240" w:hanging="480"/>
+      </w:pPr>
+    </w:lvl>
+  </w:abstractNum>
+  <w:abstractNum w:abstractNumId="99711">
+    <w:nsid w:val="b3cbbdee"/>
+    <w:multiLevelType w:val="multilevel"/>
+    <w:lvl w:ilvl="0">
+      <w:start w:val="1"/>
+      <w:numFmt w:val="lowerLetter"/>
+      <w:lvlText w:val="%1."/>
+      <w:lvlJc w:val="left"/>
+      <w:pPr>
+        <w:tabs>
+          <w:tab w:val="num" w:pos="0"/>
+        </w:tabs>
+        <w:ind w:left="480" w:hanging="480"/>
+      </w:pPr>
+    </w:lvl>
+    <w:lvl w:ilvl="1">
+      <w:start w:val="1"/>
+      <w:numFmt w:val="lowerLetter"/>
+      <w:lvlText w:val="%2."/>
+      <w:lvlJc w:val="left"/>
+      <w:pPr>
+        <w:tabs>
+          <w:tab w:val="num" w:pos="720"/>
+        </w:tabs>
+        <w:ind w:left="1200" w:hanging="480"/>
+      </w:pPr>
+    </w:lvl>
+    <w:lvl w:ilvl="2">
+      <w:start w:val="1"/>
+      <w:numFmt w:val="lowerLetter"/>
+      <w:lvlText w:val="%3."/>
+      <w:lvlJc w:val="left"/>
+      <w:pPr>
+        <w:tabs>
+          <w:tab w:val="num" w:pos="1440"/>
+        </w:tabs>
+        <w:ind w:left="1920" w:hanging="480"/>
+      </w:pPr>
+    </w:lvl>
+    <w:lvl w:ilvl="3">
+      <w:start w:val="1"/>
+      <w:numFmt w:val="lowerLetter"/>
+      <w:lvlText w:val="%4."/>
+      <w:lvlJc w:val="left"/>
+      <w:pPr>
+        <w:tabs>
+          <w:tab w:val="num" w:pos="2160"/>
+        </w:tabs>
+        <w:ind w:left="2640" w:hanging="480"/>
+      </w:pPr>
+    </w:lvl>
+    <w:lvl w:ilvl="4">
+      <w:start w:val="1"/>
+      <w:numFmt w:val="lowerLetter"/>
+      <w:lvlText w:val="%5."/>
+      <w:lvlJc w:val="left"/>
+      <w:pPr>
+        <w:tabs>
+          <w:tab w:val="num" w:pos="2880"/>
+        </w:tabs>
+        <w:ind w:left="3360" w:hanging="480"/>
+      </w:pPr>
+    </w:lvl>
+    <w:lvl w:ilvl="5">
+      <w:start w:val="1"/>
+      <w:numFmt w:val="lowerLetter"/>
+      <w:lvlText w:val="%6."/>
+      <w:lvlJc w:val="left"/>
+      <w:pPr>
+        <w:tabs>
+          <w:tab w:val="num" w:pos="3600"/>
+        </w:tabs>
+        <w:ind w:left="4080" w:hanging="480"/>
+      </w:pPr>
+    </w:lvl>
+    <w:lvl w:ilvl="6">
+      <w:start w:val="1"/>
+      <w:numFmt w:val="lowerLetter"/>
+      <w:lvlText w:val="%7."/>
+      <w:lvlJc w:val="left"/>
+      <w:pPr>
+        <w:tabs>
+          <w:tab w:val="num" w:pos="4320"/>
+        </w:tabs>
+        <w:ind w:left="4800" w:hanging="480"/>
+      </w:pPr>
+    </w:lvl>
+    <w:lvl w:ilvl="7">
+      <w:start w:val="1"/>
+      <w:numFmt w:val="lowerLetter"/>
+      <w:lvlText w:val="%8."/>
+      <w:lvlJc w:val="left"/>
+      <w:pPr>
+        <w:tabs>
+          <w:tab w:val="num" w:pos="5040"/>
+        </w:tabs>
+        <w:ind w:left="5520" w:hanging="480"/>
+      </w:pPr>
+    </w:lvl>
+    <w:lvl w:ilvl="8">
+      <w:start w:val="1"/>
+      <w:numFmt w:val="lowerLetter"/>
       <w:lvlText w:val="%9."/>
       <w:lvlJc w:val="left"/>
       <w:pPr>
@@ -3110,6 +7303,39 @@
     </w:lvlOverride>
     <w:lvlOverride w:ilvl="8">
       <w:startOverride w:val="2"/>
+    </w:lvlOverride>
+  </w:num>
+  <w:num w:numId="1004">
+    <w:abstractNumId w:val="991"/>
+  </w:num>
+  <w:num w:numId="1005">
+    <w:abstractNumId w:val="99711"/>
+    <w:lvlOverride w:ilvl="0">
+      <w:startOverride w:val="1"/>
+    </w:lvlOverride>
+    <w:lvlOverride w:ilvl="1">
+      <w:startOverride w:val="1"/>
+    </w:lvlOverride>
+    <w:lvlOverride w:ilvl="2">
+      <w:startOverride w:val="1"/>
+    </w:lvlOverride>
+    <w:lvlOverride w:ilvl="3">
+      <w:startOverride w:val="1"/>
+    </w:lvlOverride>
+    <w:lvlOverride w:ilvl="4">
+      <w:startOverride w:val="1"/>
+    </w:lvlOverride>
+    <w:lvlOverride w:ilvl="5">
+      <w:startOverride w:val="1"/>
+    </w:lvlOverride>
+    <w:lvlOverride w:ilvl="6">
+      <w:startOverride w:val="1"/>
+    </w:lvlOverride>
+    <w:lvlOverride w:ilvl="7">
+      <w:startOverride w:val="1"/>
+    </w:lvlOverride>
+    <w:lvlOverride w:ilvl="8">
+      <w:startOverride w:val="1"/>
     </w:lvlOverride>
   </w:num>
 </w:numbering>

</xml_diff>